<commit_message>
hasta el video 30
</commit_message>
<xml_diff>
--- a/Curso Javascript.DOCX
+++ b/Curso Javascript.DOCX
@@ -8,7 +8,9 @@
         <w:jc w:val="center"/>
         <w:rPr>
           <w:rStyle w:val="nfasissutil"/>
-          <w:rFonts w:ascii="Blackoak Std" w:hAnsi="Blackoak Std"/>
+          <w:rFonts w:ascii="OCR A Std" w:hAnsi="OCR A Std"/>
+          <w:b/>
+          <w:bCs/>
           <w:sz w:val="32"/>
           <w:szCs w:val="32"/>
           <w:u w:val="single"/>
@@ -16,7 +18,9 @@
       </w:pPr>
       <w:r>
         <w:rPr>
-          <w:rFonts w:ascii="Blackoak Std" w:hAnsi="Blackoak Std"/>
+          <w:rFonts w:ascii="OCR A Std" w:hAnsi="OCR A Std"/>
+          <w:b/>
+          <w:bCs/>
           <w:sz w:val="32"/>
           <w:szCs w:val="32"/>
         </w:rPr>
@@ -33,16 +37,22 @@
         <w:pStyle w:val="Sinespaciado"/>
       </w:pPr>
       <w:r>
-        <w:t xml:space="preserve">LINK: </w:t>
+        <w:t>LINK:</w:t>
+      </w:r>
+      <w:r>
+        <w:t xml:space="preserve"> </w:t>
       </w:r>
       <w:hyperlink r:id="rId5" w:history="1">
         <w:r>
           <w:rPr>
             <w:rStyle w:val="Hipervnculo"/>
           </w:rPr>
-          <w:t>https://www.youtube.com/watch?v=m2nscBtQEIs&amp;list=PLU8oAlHdN5BmpobVmj1IlneKlVLJ84TID&amp;ab_channel=pildorasinformaticas</w:t>
+          <w:t>CURSO JAVASCRIPT</w:t>
         </w:r>
       </w:hyperlink>
+      <w:r>
+        <w:t xml:space="preserve"> </w:t>
+      </w:r>
     </w:p>
     <w:p>
       <w:pPr>
@@ -93,23 +103,7 @@
         <w:pStyle w:val="Sinespaciado"/>
       </w:pPr>
       <w:r>
-        <w:t>Puede ubicarse dentro de las etiquetas &lt;head&gt;, &lt;</w:t>
-      </w:r>
-      <w:proofErr w:type="spellStart"/>
-      <w:r>
-        <w:t>body</w:t>
-      </w:r>
-      <w:proofErr w:type="spellEnd"/>
-      <w:r>
-        <w:t>&gt;, &lt;</w:t>
-      </w:r>
-      <w:proofErr w:type="spellStart"/>
-      <w:r>
-        <w:t>footer</w:t>
-      </w:r>
-      <w:proofErr w:type="spellEnd"/>
-      <w:r>
-        <w:t>&gt;</w:t>
+        <w:t>Puede ubicarse dentro de las etiquetas &lt;head&gt;, &lt;body&gt;, &lt;footer&gt;</w:t>
       </w:r>
     </w:p>
     <w:p>
@@ -120,15 +114,7 @@
         <w:t xml:space="preserve">En un archivo externo: </w:t>
       </w:r>
       <w:r>
-        <w:t xml:space="preserve">&lt;script </w:t>
-      </w:r>
-      <w:proofErr w:type="spellStart"/>
-      <w:r>
-        <w:t>src</w:t>
-      </w:r>
-      <w:proofErr w:type="spellEnd"/>
-      <w:r>
-        <w:t>="ejemplojs.js"&gt;&lt;/script&gt;</w:t>
+        <w:t>&lt;script src="ejemplojs.js"&gt;&lt;/script&gt;</w:t>
       </w:r>
     </w:p>
     <w:p>
@@ -164,47 +150,7 @@
         <w:pStyle w:val="Sinespaciado"/>
       </w:pPr>
       <w:r>
-        <w:t xml:space="preserve">Variables: comienzan con $ o _ (barra baja), solo pueden contener letras, </w:t>
-      </w:r>
-      <w:proofErr w:type="spellStart"/>
-      <w:r>
-        <w:t>nuemeros</w:t>
-      </w:r>
-      <w:proofErr w:type="spellEnd"/>
-      <w:r>
-        <w:t xml:space="preserve">, $ y _ (barra baja). Son case </w:t>
-      </w:r>
-      <w:proofErr w:type="spellStart"/>
-      <w:r>
-        <w:t>sensitive</w:t>
-      </w:r>
-      <w:proofErr w:type="spellEnd"/>
-      <w:r>
-        <w:t xml:space="preserve">. No deben ser palabras reservadas ejemplo: </w:t>
-      </w:r>
-      <w:proofErr w:type="spellStart"/>
-      <w:r>
-        <w:t>var</w:t>
-      </w:r>
-      <w:proofErr w:type="spellEnd"/>
-      <w:r>
-        <w:t xml:space="preserve">, </w:t>
-      </w:r>
-      <w:proofErr w:type="spellStart"/>
-      <w:r>
-        <w:t>alert</w:t>
-      </w:r>
-      <w:proofErr w:type="spellEnd"/>
-      <w:r>
-        <w:t xml:space="preserve">, </w:t>
-      </w:r>
-      <w:proofErr w:type="spellStart"/>
-      <w:r>
-        <w:t>document</w:t>
-      </w:r>
-      <w:proofErr w:type="spellEnd"/>
-      <w:r>
-        <w:t>, etc</w:t>
+        <w:t>Variables: comienzan con $ o _ (barra baja), solo pueden contener letras, nuemeros, $ y _ (barra baja). Son case sensitive. No deben ser palabras reservadas ejemplo: var, alert, document, etc</w:t>
       </w:r>
       <w:r>
         <w:t>.</w:t>
@@ -236,74 +182,24 @@
         <w:pStyle w:val="Sinespaciado"/>
       </w:pPr>
       <w:r>
-        <w:t xml:space="preserve">Var puntuación=0; //en una sola </w:t>
-      </w:r>
-      <w:proofErr w:type="spellStart"/>
-      <w:r>
-        <w:t>linia</w:t>
-      </w:r>
-      <w:proofErr w:type="spellEnd"/>
-    </w:p>
-    <w:p>
-      <w:pPr>
-        <w:pStyle w:val="Sinespaciado"/>
-      </w:pPr>
-      <w:r>
-        <w:t xml:space="preserve">Var puntuación, </w:t>
-      </w:r>
-      <w:proofErr w:type="spellStart"/>
-      <w:r>
-        <w:t>record</w:t>
-      </w:r>
-      <w:proofErr w:type="spellEnd"/>
-      <w:r>
-        <w:t>, jugador;</w:t>
-      </w:r>
-    </w:p>
-    <w:p>
-      <w:pPr>
-        <w:pStyle w:val="Sinespaciado"/>
-      </w:pPr>
-      <w:r>
-        <w:t xml:space="preserve">Var </w:t>
-      </w:r>
-      <w:proofErr w:type="spellStart"/>
-      <w:r>
-        <w:t>puntuacuin</w:t>
-      </w:r>
-      <w:proofErr w:type="spellEnd"/>
-      <w:r>
-        <w:t xml:space="preserve">=0, </w:t>
-      </w:r>
-      <w:proofErr w:type="spellStart"/>
-      <w:r>
-        <w:t>record</w:t>
-      </w:r>
-      <w:proofErr w:type="spellEnd"/>
-      <w:r>
-        <w:t>=5000, jugador</w:t>
-      </w:r>
-      <w:proofErr w:type="gramStart"/>
-      <w:r>
-        <w:t>=”Juan</w:t>
-      </w:r>
-      <w:proofErr w:type="gramEnd"/>
-      <w:r>
-        <w:t xml:space="preserve">”; //varios </w:t>
-      </w:r>
-      <w:proofErr w:type="spellStart"/>
-      <w:r>
-        <w:t>var</w:t>
-      </w:r>
-      <w:proofErr w:type="spellEnd"/>
-      <w:r>
-        <w:t xml:space="preserve"> en 1 </w:t>
-      </w:r>
-      <w:proofErr w:type="spellStart"/>
-      <w:r>
-        <w:t>linia</w:t>
-      </w:r>
-      <w:proofErr w:type="spellEnd"/>
+        <w:t>Var puntuación=0; //en una sola linia</w:t>
+      </w:r>
+    </w:p>
+    <w:p>
+      <w:pPr>
+        <w:pStyle w:val="Sinespaciado"/>
+      </w:pPr>
+      <w:r>
+        <w:t>Var puntuación, record, jugador;</w:t>
+      </w:r>
+    </w:p>
+    <w:p>
+      <w:pPr>
+        <w:pStyle w:val="Sinespaciado"/>
+      </w:pPr>
+      <w:r>
+        <w:t>Var puntuacuin=0, record=5000, jugador=”Juan”; //varios var en 1 linia</w:t>
+      </w:r>
     </w:p>
     <w:p>
       <w:pPr>
@@ -496,57 +392,15 @@
         <w:pStyle w:val="Sinespaciado"/>
       </w:pPr>
       <w:r>
-        <w:t>Var artículos=[“zapatillas”</w:t>
-      </w:r>
-      <w:proofErr w:type="gramStart"/>
-      <w:r>
-        <w:t>,”</w:t>
-      </w:r>
-      <w:proofErr w:type="spellStart"/>
-      <w:r>
-        <w:t>pantalon</w:t>
-      </w:r>
-      <w:proofErr w:type="spellEnd"/>
-      <w:proofErr w:type="gramEnd"/>
-      <w:r>
-        <w:t>”,”</w:t>
-      </w:r>
-      <w:proofErr w:type="spellStart"/>
-      <w:r>
-        <w:t>camiseta”,”calcetines</w:t>
-      </w:r>
-      <w:proofErr w:type="spellEnd"/>
-      <w:r>
-        <w:t>”];</w:t>
-      </w:r>
-    </w:p>
-    <w:p>
-      <w:pPr>
-        <w:pStyle w:val="Sinespaciado"/>
-      </w:pPr>
-      <w:r>
-        <w:t>Var artículos=new array(“zapatillas”</w:t>
-      </w:r>
-      <w:proofErr w:type="gramStart"/>
-      <w:r>
-        <w:t>,”</w:t>
-      </w:r>
-      <w:proofErr w:type="spellStart"/>
-      <w:r>
-        <w:t>pantalon</w:t>
-      </w:r>
-      <w:proofErr w:type="spellEnd"/>
-      <w:proofErr w:type="gramEnd"/>
-      <w:r>
-        <w:t>”,”</w:t>
-      </w:r>
-      <w:proofErr w:type="spellStart"/>
-      <w:r>
-        <w:t>camiseta”,”calcetines</w:t>
-      </w:r>
-      <w:proofErr w:type="spellEnd"/>
-      <w:r>
-        <w:t>”);</w:t>
+        <w:t>Var artículos=[“zapatillas”,”pantalon”,”camiseta”,”calcetines”];</w:t>
+      </w:r>
+    </w:p>
+    <w:p>
+      <w:pPr>
+        <w:pStyle w:val="Sinespaciado"/>
+      </w:pPr>
+      <w:r>
+        <w:t>Var artículos=new array(“zapatillas”,”pantalon”,”camiseta”,”calcetines”);</w:t>
       </w:r>
     </w:p>
     <w:p>
@@ -608,69 +462,40 @@
       <w:pPr>
         <w:pStyle w:val="Sinespaciado"/>
       </w:pPr>
-      <w:proofErr w:type="spellStart"/>
-      <w:r>
-        <w:t>Document.write</w:t>
-      </w:r>
-      <w:proofErr w:type="spellEnd"/>
-      <w:r>
-        <w:t>();</w:t>
-      </w:r>
-    </w:p>
-    <w:p>
-      <w:pPr>
-        <w:pStyle w:val="Sinespaciado"/>
-      </w:pPr>
-      <w:proofErr w:type="spellStart"/>
-      <w:r>
-        <w:t>Window.alert</w:t>
-      </w:r>
-      <w:proofErr w:type="spellEnd"/>
-      <w:r>
-        <w:t>();</w:t>
-      </w:r>
-    </w:p>
-    <w:p>
-      <w:pPr>
-        <w:pStyle w:val="Sinespaciado"/>
-      </w:pPr>
-      <w:proofErr w:type="spellStart"/>
-      <w:proofErr w:type="gramStart"/>
-      <w:r>
-        <w:t>Botón.style.width</w:t>
-      </w:r>
-      <w:proofErr w:type="spellEnd"/>
-      <w:proofErr w:type="gramEnd"/>
-      <w:r>
-        <w:t>=”500px”;</w:t>
-      </w:r>
-    </w:p>
-    <w:p>
-      <w:pPr>
-        <w:pStyle w:val="Sinespaciado"/>
-      </w:pPr>
-      <w:proofErr w:type="spellStart"/>
-      <w:proofErr w:type="gramStart"/>
-      <w:r>
-        <w:t>Botón.style.backgroundColor</w:t>
-      </w:r>
-      <w:proofErr w:type="spellEnd"/>
-      <w:proofErr w:type="gramEnd"/>
-      <w:r>
-        <w:t>=”red”;</w:t>
-      </w:r>
-    </w:p>
-    <w:p>
-      <w:pPr>
-        <w:pStyle w:val="Sinespaciado"/>
-      </w:pPr>
-      <w:proofErr w:type="spellStart"/>
-      <w:r>
-        <w:t>Botón.focus</w:t>
-      </w:r>
-      <w:proofErr w:type="spellEnd"/>
-      <w:r>
-        <w:t>();</w:t>
+      <w:r>
+        <w:t>Document.write();</w:t>
+      </w:r>
+    </w:p>
+    <w:p>
+      <w:pPr>
+        <w:pStyle w:val="Sinespaciado"/>
+      </w:pPr>
+      <w:r>
+        <w:t>Window.alert();</w:t>
+      </w:r>
+    </w:p>
+    <w:p>
+      <w:pPr>
+        <w:pStyle w:val="Sinespaciado"/>
+      </w:pPr>
+      <w:r>
+        <w:t>Botón.style.width=”500px”;</w:t>
+      </w:r>
+    </w:p>
+    <w:p>
+      <w:pPr>
+        <w:pStyle w:val="Sinespaciado"/>
+      </w:pPr>
+      <w:r>
+        <w:t>Botón.style.backgroundColor=”red”;</w:t>
+      </w:r>
+    </w:p>
+    <w:p>
+      <w:pPr>
+        <w:pStyle w:val="Sinespaciado"/>
+      </w:pPr>
+      <w:r>
+        <w:t>Botón.focus();</w:t>
       </w:r>
     </w:p>
     <w:p>
@@ -713,122 +538,32 @@
       <w:pPr>
         <w:pStyle w:val="Sinespaciado"/>
       </w:pPr>
-      <w:proofErr w:type="spellStart"/>
-      <w:proofErr w:type="gramStart"/>
-      <w:r>
-        <w:t>focus</w:t>
-      </w:r>
-      <w:proofErr w:type="spellEnd"/>
-      <w:r>
-        <w:t>(</w:t>
-      </w:r>
-      <w:proofErr w:type="gramEnd"/>
-      <w:r>
-        <w:t xml:space="preserve">) -&gt; </w:t>
-      </w:r>
-      <w:proofErr w:type="spellStart"/>
-      <w:r>
-        <w:t>Metodo</w:t>
-      </w:r>
-      <w:proofErr w:type="spellEnd"/>
-      <w:r>
-        <w:t xml:space="preserve"> que central el foco en el objeto.</w:t>
-      </w:r>
-    </w:p>
-    <w:p>
-      <w:pPr>
-        <w:pStyle w:val="Sinespaciado"/>
-      </w:pPr>
-      <w:r>
-        <w:t xml:space="preserve">&lt;input </w:t>
-      </w:r>
-      <w:proofErr w:type="spellStart"/>
-      <w:r>
-        <w:t>type</w:t>
-      </w:r>
-      <w:proofErr w:type="spellEnd"/>
-      <w:r>
-        <w:t>="</w:t>
-      </w:r>
-      <w:proofErr w:type="spellStart"/>
-      <w:r>
-        <w:t>button</w:t>
-      </w:r>
-      <w:proofErr w:type="spellEnd"/>
-      <w:r>
-        <w:t xml:space="preserve">" id="boton1" </w:t>
-      </w:r>
-      <w:proofErr w:type="spellStart"/>
-      <w:r>
-        <w:t>value</w:t>
-      </w:r>
-      <w:proofErr w:type="spellEnd"/>
-      <w:r>
-        <w:t>="BOTON"/&gt;</w:t>
-      </w:r>
-    </w:p>
-    <w:p>
-      <w:pPr>
-        <w:pStyle w:val="Sinespaciado"/>
-      </w:pPr>
-      <w:r>
-        <w:t xml:space="preserve">&lt;input </w:t>
-      </w:r>
-      <w:proofErr w:type="spellStart"/>
-      <w:r>
-        <w:t>type</w:t>
-      </w:r>
-      <w:proofErr w:type="spellEnd"/>
-      <w:r>
-        <w:t>="</w:t>
-      </w:r>
-      <w:proofErr w:type="spellStart"/>
-      <w:r>
-        <w:t>button</w:t>
-      </w:r>
-      <w:proofErr w:type="spellEnd"/>
-      <w:r>
-        <w:t xml:space="preserve">" id="boton2" </w:t>
-      </w:r>
-      <w:proofErr w:type="spellStart"/>
-      <w:r>
-        <w:t>value</w:t>
-      </w:r>
-      <w:proofErr w:type="spellEnd"/>
-      <w:r>
-        <w:t>="BOTON"/&gt;</w:t>
-      </w:r>
-    </w:p>
-    <w:p>
-      <w:pPr>
-        <w:pStyle w:val="Sinespaciado"/>
-      </w:pPr>
-      <w:r>
-        <w:t xml:space="preserve">&lt;input </w:t>
-      </w:r>
-      <w:proofErr w:type="spellStart"/>
-      <w:r>
-        <w:t>type</w:t>
-      </w:r>
-      <w:proofErr w:type="spellEnd"/>
-      <w:r>
-        <w:t>="</w:t>
-      </w:r>
-      <w:proofErr w:type="spellStart"/>
-      <w:r>
-        <w:t>text</w:t>
-      </w:r>
-      <w:proofErr w:type="spellEnd"/>
-      <w:r>
-        <w:t>" id="</w:t>
-      </w:r>
-      <w:proofErr w:type="spellStart"/>
-      <w:r>
-        <w:t>micuadro</w:t>
-      </w:r>
-      <w:proofErr w:type="spellEnd"/>
-      <w:r>
-        <w:t>"/&gt;</w:t>
+      <w:r>
+        <w:t>focus() -&gt; Metodo que central el foco en el objeto.</w:t>
+      </w:r>
+    </w:p>
+    <w:p>
+      <w:pPr>
+        <w:pStyle w:val="Sinespaciado"/>
+      </w:pPr>
+      <w:r>
+        <w:t>&lt;input type="button" id="boton1" value="BOTON"/&gt;</w:t>
+      </w:r>
+    </w:p>
+    <w:p>
+      <w:pPr>
+        <w:pStyle w:val="Sinespaciado"/>
+      </w:pPr>
+      <w:r>
+        <w:t>&lt;input type="button" id="boton2" value="BOTON"/&gt;</w:t>
+      </w:r>
+    </w:p>
+    <w:p>
+      <w:pPr>
+        <w:pStyle w:val="Sinespaciado"/>
+      </w:pPr>
+      <w:r>
+        <w:t>&lt;input type="text" id="micuadro"/&gt;</w:t>
       </w:r>
     </w:p>
     <w:p>
@@ -853,32 +588,7 @@
       </w:pPr>
       <w:r>
         <w:tab/>
-      </w:r>
-      <w:proofErr w:type="spellStart"/>
-      <w:r>
-        <w:t>var</w:t>
-      </w:r>
-      <w:proofErr w:type="spellEnd"/>
-      <w:r>
-        <w:t xml:space="preserve"> </w:t>
-      </w:r>
-      <w:proofErr w:type="spellStart"/>
-      <w:r>
-        <w:t>miboton</w:t>
-      </w:r>
-      <w:proofErr w:type="spellEnd"/>
-      <w:r>
-        <w:t>=</w:t>
-      </w:r>
-      <w:proofErr w:type="spellStart"/>
-      <w:proofErr w:type="gramStart"/>
-      <w:r>
-        <w:t>document.getElementById</w:t>
-      </w:r>
-      <w:proofErr w:type="spellEnd"/>
-      <w:proofErr w:type="gramEnd"/>
-      <w:r>
-        <w:t>("boton1");</w:t>
+        <w:t>var miboton=document.getElementById("boton1");</w:t>
       </w:r>
     </w:p>
     <w:p>
@@ -887,22 +597,7 @@
       </w:pPr>
       <w:r>
         <w:tab/>
-      </w:r>
-      <w:proofErr w:type="spellStart"/>
-      <w:r>
-        <w:t>var</w:t>
-      </w:r>
-      <w:proofErr w:type="spellEnd"/>
-      <w:r>
-        <w:t xml:space="preserve"> miboton2=</w:t>
-      </w:r>
-      <w:proofErr w:type="spellStart"/>
-      <w:r>
-        <w:t>document.getElementById</w:t>
-      </w:r>
-      <w:proofErr w:type="spellEnd"/>
-      <w:r>
-        <w:t>("boton2");</w:t>
+        <w:t>var miboton2=document.getElementById("boton2");</w:t>
       </w:r>
     </w:p>
     <w:p>
@@ -911,40 +606,7 @@
       </w:pPr>
       <w:r>
         <w:tab/>
-      </w:r>
-      <w:proofErr w:type="spellStart"/>
-      <w:r>
-        <w:t>var</w:t>
-      </w:r>
-      <w:proofErr w:type="spellEnd"/>
-      <w:r>
-        <w:t xml:space="preserve"> </w:t>
-      </w:r>
-      <w:proofErr w:type="spellStart"/>
-      <w:r>
-        <w:t>cuadrotexto</w:t>
-      </w:r>
-      <w:proofErr w:type="spellEnd"/>
-      <w:r>
-        <w:t>=</w:t>
-      </w:r>
-      <w:proofErr w:type="spellStart"/>
-      <w:proofErr w:type="gramStart"/>
-      <w:r>
-        <w:t>document.getElementById</w:t>
-      </w:r>
-      <w:proofErr w:type="spellEnd"/>
-      <w:proofErr w:type="gramEnd"/>
-      <w:r>
-        <w:t>("</w:t>
-      </w:r>
-      <w:proofErr w:type="spellStart"/>
-      <w:r>
-        <w:t>micuadro</w:t>
-      </w:r>
-      <w:proofErr w:type="spellEnd"/>
-      <w:r>
-        <w:t>");</w:t>
+        <w:t>var cuadrotexto=document.getElementById("micuadro");</w:t>
       </w:r>
     </w:p>
     <w:p>
@@ -961,19 +623,7 @@
       </w:pPr>
       <w:r>
         <w:tab/>
-      </w:r>
-      <w:proofErr w:type="spellStart"/>
-      <w:proofErr w:type="gramStart"/>
-      <w:r>
-        <w:t>miboton.style</w:t>
-      </w:r>
-      <w:proofErr w:type="gramEnd"/>
-      <w:r>
-        <w:t>.width</w:t>
-      </w:r>
-      <w:proofErr w:type="spellEnd"/>
-      <w:r>
-        <w:t>="300px";</w:t>
+        <w:t>miboton.style.width="300px";</w:t>
       </w:r>
     </w:p>
     <w:p>
@@ -982,19 +632,7 @@
       </w:pPr>
       <w:r>
         <w:tab/>
-      </w:r>
-      <w:proofErr w:type="spellStart"/>
-      <w:proofErr w:type="gramStart"/>
-      <w:r>
-        <w:t>miboton.style</w:t>
-      </w:r>
-      <w:proofErr w:type="gramEnd"/>
-      <w:r>
-        <w:t>.height</w:t>
-      </w:r>
-      <w:proofErr w:type="spellEnd"/>
-      <w:r>
-        <w:t>="300px";</w:t>
+        <w:t>miboton.style.height="300px";</w:t>
       </w:r>
     </w:p>
     <w:p>
@@ -1011,14 +649,7 @@
       </w:pPr>
       <w:r>
         <w:tab/>
-      </w:r>
-      <w:proofErr w:type="gramStart"/>
-      <w:r>
-        <w:t>miboton2.style.width</w:t>
-      </w:r>
-      <w:proofErr w:type="gramEnd"/>
-      <w:r>
-        <w:t>="300px";</w:t>
+        <w:t>miboton2.style.width="300px";</w:t>
       </w:r>
     </w:p>
     <w:p>
@@ -1027,14 +658,7 @@
       </w:pPr>
       <w:r>
         <w:tab/>
-      </w:r>
-      <w:proofErr w:type="gramStart"/>
-      <w:r>
-        <w:t>miboton2.style.height</w:t>
-      </w:r>
-      <w:proofErr w:type="gramEnd"/>
-      <w:r>
-        <w:t>="300px";</w:t>
+        <w:t>miboton2.style.height="300px";</w:t>
       </w:r>
     </w:p>
     <w:p>
@@ -1060,19 +684,7 @@
       </w:pPr>
       <w:r>
         <w:tab/>
-      </w:r>
-      <w:proofErr w:type="spellStart"/>
-      <w:proofErr w:type="gramStart"/>
-      <w:r>
-        <w:t>cuadrotexto.style</w:t>
-      </w:r>
-      <w:proofErr w:type="gramEnd"/>
-      <w:r>
-        <w:t>.backgroundColor</w:t>
-      </w:r>
-      <w:proofErr w:type="spellEnd"/>
-      <w:r>
-        <w:t>="red";</w:t>
+        <w:t>cuadrotexto.style.backgroundColor="red";</w:t>
       </w:r>
     </w:p>
     <w:p>
@@ -1081,22 +693,7 @@
       </w:pPr>
       <w:r>
         <w:tab/>
-      </w:r>
-      <w:proofErr w:type="spellStart"/>
-      <w:r>
-        <w:t>cuadrotexto.value</w:t>
-      </w:r>
-      <w:proofErr w:type="spellEnd"/>
-      <w:r>
-        <w:t xml:space="preserve">="Escriba </w:t>
-      </w:r>
-      <w:proofErr w:type="spellStart"/>
-      <w:r>
-        <w:t>aqui</w:t>
-      </w:r>
-      <w:proofErr w:type="spellEnd"/>
-      <w:r>
-        <w:t>...";</w:t>
+        <w:t>cuadrotexto.value="Escriba aqui...";</w:t>
       </w:r>
     </w:p>
     <w:p>
@@ -1105,19 +702,7 @@
       </w:pPr>
       <w:r>
         <w:tab/>
-      </w:r>
-      <w:proofErr w:type="spellStart"/>
-      <w:proofErr w:type="gramStart"/>
-      <w:r>
-        <w:t>cuadrotexto.style</w:t>
-      </w:r>
-      <w:proofErr w:type="gramEnd"/>
-      <w:r>
-        <w:t>.height</w:t>
-      </w:r>
-      <w:proofErr w:type="spellEnd"/>
-      <w:r>
-        <w:t>="200px";</w:t>
+        <w:t>cuadrotexto.style.height="200px";</w:t>
       </w:r>
     </w:p>
     <w:p>
@@ -1134,20 +719,7 @@
       </w:pPr>
       <w:r>
         <w:tab/>
-        <w:t>//</w:t>
-      </w:r>
-      <w:proofErr w:type="spellStart"/>
-      <w:proofErr w:type="gramStart"/>
-      <w:r>
-        <w:t>miboton.style</w:t>
-      </w:r>
-      <w:proofErr w:type="gramEnd"/>
-      <w:r>
-        <w:t>.backgroundColor</w:t>
-      </w:r>
-      <w:proofErr w:type="spellEnd"/>
-      <w:r>
-        <w:t>="blue";</w:t>
+        <w:t>//miboton.style.backgroundColor="blue";</w:t>
       </w:r>
       <w:r>
         <w:t xml:space="preserve"> </w:t>
@@ -1189,33 +761,15 @@
         <w:pStyle w:val="Sinespaciado"/>
       </w:pPr>
       <w:r>
-        <w:t xml:space="preserve">Sintaxis </w:t>
-      </w:r>
-      <w:proofErr w:type="spellStart"/>
-      <w:r>
-        <w:t>if</w:t>
-      </w:r>
-      <w:proofErr w:type="spellEnd"/>
-    </w:p>
-    <w:p>
-      <w:pPr>
-        <w:pStyle w:val="Sinespaciado"/>
-      </w:pPr>
-      <w:proofErr w:type="spellStart"/>
-      <w:r>
-        <w:t>if</w:t>
-      </w:r>
-      <w:proofErr w:type="spellEnd"/>
-      <w:r>
-        <w:t xml:space="preserve"> (condición</w:t>
-      </w:r>
-      <w:proofErr w:type="gramStart"/>
-      <w:r>
-        <w:t>){</w:t>
-      </w:r>
-      <w:proofErr w:type="gramEnd"/>
-      <w:r>
-        <w:t xml:space="preserve"> </w:t>
+        <w:t>Sintaxis if</w:t>
+      </w:r>
+    </w:p>
+    <w:p>
+      <w:pPr>
+        <w:pStyle w:val="Sinespaciado"/>
+      </w:pPr>
+      <w:r>
+        <w:t xml:space="preserve">if (condición){ </w:t>
       </w:r>
     </w:p>
     <w:p>
@@ -1239,16 +793,9 @@
       <w:pPr>
         <w:pStyle w:val="Sinespaciado"/>
       </w:pPr>
-      <w:proofErr w:type="spellStart"/>
-      <w:proofErr w:type="gramStart"/>
-      <w:r>
-        <w:t>else</w:t>
-      </w:r>
-      <w:proofErr w:type="spellEnd"/>
-      <w:r>
-        <w:t>{</w:t>
-      </w:r>
-      <w:proofErr w:type="gramEnd"/>
+      <w:r>
+        <w:t>else{</w:t>
+      </w:r>
     </w:p>
     <w:p>
       <w:pPr>
@@ -1543,407 +1090,209 @@
       <w:pPr>
         <w:pStyle w:val="Sinespaciado"/>
       </w:pPr>
-      <w:proofErr w:type="gramStart"/>
       <w:r>
         <w:t>NOTA!</w:t>
       </w:r>
-      <w:proofErr w:type="gramEnd"/>
-    </w:p>
-    <w:p>
-      <w:pPr>
-        <w:pStyle w:val="Sinespaciado"/>
-      </w:pPr>
-    </w:p>
-    <w:p>
-      <w:pPr>
-        <w:pStyle w:val="Sinespaciado"/>
-      </w:pPr>
-      <w:proofErr w:type="spellStart"/>
+    </w:p>
+    <w:p>
+      <w:pPr>
+        <w:pStyle w:val="Sinespaciado"/>
+      </w:pPr>
+    </w:p>
+    <w:p>
+      <w:pPr>
+        <w:pStyle w:val="Sinespaciado"/>
+      </w:pPr>
+      <w:r>
+        <w:t>If(condicion1){ }</w:t>
+      </w:r>
+    </w:p>
+    <w:p>
+      <w:pPr>
+        <w:pStyle w:val="Sinespaciado"/>
+      </w:pPr>
+      <w:r>
+        <w:t>If(condicion2){ }</w:t>
+      </w:r>
+    </w:p>
+    <w:p>
+      <w:pPr>
+        <w:pStyle w:val="Sinespaciado"/>
+      </w:pPr>
+      <w:r>
+        <w:t>If(condicion3) { }</w:t>
+      </w:r>
+    </w:p>
+    <w:p>
+      <w:pPr>
+        <w:pStyle w:val="Sinespaciado"/>
+      </w:pPr>
+      <w:r>
+        <w:t xml:space="preserve">Else { }   </w:t>
+      </w:r>
+    </w:p>
+    <w:p>
+      <w:pPr>
+        <w:pStyle w:val="Sinespaciado"/>
+      </w:pPr>
+    </w:p>
+    <w:p>
+      <w:pPr>
+        <w:pStyle w:val="Sinespaciado"/>
+      </w:pPr>
+      <w:r>
+        <w:t>-&gt; En este caso, aunque se cumple una de las 2 primeras condiciones el ELSE se ejecutará, porque pertenece al 3er if y al no cumplirse se ejecuta. Solución:</w:t>
+      </w:r>
+    </w:p>
+    <w:p>
+      <w:pPr>
+        <w:pStyle w:val="Sinespaciado"/>
+      </w:pPr>
+    </w:p>
+    <w:p>
+      <w:pPr>
+        <w:pStyle w:val="Sinespaciado"/>
+      </w:pPr>
+      <w:r>
+        <w:t>If(condicion1) { }</w:t>
+      </w:r>
+    </w:p>
+    <w:p>
+      <w:pPr>
+        <w:pStyle w:val="Sinespaciado"/>
+      </w:pPr>
+      <w:r>
+        <w:t>Else if (condicion2) { }</w:t>
+      </w:r>
+    </w:p>
+    <w:p>
+      <w:pPr>
+        <w:pStyle w:val="Sinespaciado"/>
+      </w:pPr>
+      <w:r>
+        <w:t>Else if (condicion2) { }</w:t>
+      </w:r>
+    </w:p>
+    <w:p>
+      <w:pPr>
+        <w:pStyle w:val="Sinespaciado"/>
+      </w:pPr>
+      <w:r>
+        <w:t>Else { }</w:t>
+      </w:r>
+    </w:p>
+    <w:p>
+      <w:pPr>
+        <w:pStyle w:val="Sinespaciado"/>
+      </w:pPr>
+    </w:p>
+    <w:p>
+      <w:pPr>
+        <w:pStyle w:val="Sinespaciado"/>
+        <w:rPr>
+          <w:b/>
+          <w:bCs/>
+          <w:u w:val="single"/>
+        </w:rPr>
+      </w:pPr>
+      <w:r>
+        <w:rPr>
+          <w:b/>
+          <w:bCs/>
+          <w:u w:val="single"/>
+        </w:rPr>
+        <w:t>Vídeo 13 CONTROL DE FLUJO CONDICIONAL IF III</w:t>
+      </w:r>
+    </w:p>
+    <w:p>
+      <w:pPr>
+        <w:pStyle w:val="Sinespaciado"/>
+      </w:pPr>
+      <w:r>
+        <w:t>Ejercicio calculadora.html</w:t>
+      </w:r>
+    </w:p>
+    <w:p>
+      <w:pPr>
+        <w:pStyle w:val="Sinespaciado"/>
+      </w:pPr>
+      <w:r>
+        <w:t>alert(typeof(num1));</w:t>
+      </w:r>
+      <w:r>
+        <w:t xml:space="preserve"> -&gt; muestra que tipo de dato es: int, char, boolean.</w:t>
+      </w:r>
+    </w:p>
+    <w:p>
+      <w:pPr>
+        <w:pStyle w:val="Sinespaciado"/>
+      </w:pPr>
+    </w:p>
+    <w:p>
+      <w:pPr>
+        <w:pStyle w:val="Sinespaciado"/>
+        <w:rPr>
+          <w:b/>
+          <w:bCs/>
+          <w:u w:val="single"/>
+        </w:rPr>
+      </w:pPr>
+      <w:r>
+        <w:rPr>
+          <w:b/>
+          <w:bCs/>
+          <w:u w:val="single"/>
+        </w:rPr>
+        <w:t>Vídeo 14 CONTROL DE FLUJO CONDICIONAL IF IV</w:t>
+      </w:r>
+    </w:p>
+    <w:p>
+      <w:pPr>
+        <w:pStyle w:val="Sinespaciado"/>
+      </w:pPr>
+    </w:p>
+    <w:p>
+      <w:pPr>
+        <w:pStyle w:val="Sinespaciado"/>
+      </w:pPr>
+      <w:r>
+        <w:t>Mejora de calculadora</w:t>
+      </w:r>
+    </w:p>
+    <w:p>
+      <w:pPr>
+        <w:pStyle w:val="Sinespaciado"/>
+      </w:pPr>
+    </w:p>
+    <w:p>
+      <w:pPr>
+        <w:pStyle w:val="Sinespaciado"/>
+      </w:pPr>
+      <w:r>
+        <w:t>Evitar introducción de tipo texo con isNaN(IS NOT A NUMBER)</w:t>
+      </w:r>
+    </w:p>
+    <w:p>
+      <w:pPr>
+        <w:pStyle w:val="Sinespaciado"/>
+      </w:pPr>
+    </w:p>
+    <w:p>
+      <w:pPr>
+        <w:pStyle w:val="Sinespaciado"/>
+      </w:pPr>
       <w:r>
         <w:t>If</w:t>
       </w:r>
-      <w:proofErr w:type="spellEnd"/>
-      <w:r>
-        <w:t>(condicion</w:t>
-      </w:r>
-      <w:proofErr w:type="gramStart"/>
-      <w:r>
-        <w:t>1){</w:t>
-      </w:r>
-      <w:proofErr w:type="gramEnd"/>
-      <w:r>
-        <w:t xml:space="preserve"> }</w:t>
-      </w:r>
-    </w:p>
-    <w:p>
-      <w:pPr>
-        <w:pStyle w:val="Sinespaciado"/>
-      </w:pPr>
-      <w:proofErr w:type="spellStart"/>
-      <w:r>
-        <w:t>If</w:t>
-      </w:r>
-      <w:proofErr w:type="spellEnd"/>
-      <w:r>
-        <w:t>(condicion</w:t>
-      </w:r>
-      <w:proofErr w:type="gramStart"/>
-      <w:r>
-        <w:t>2){</w:t>
-      </w:r>
-      <w:proofErr w:type="gramEnd"/>
-      <w:r>
-        <w:t xml:space="preserve"> }</w:t>
-      </w:r>
-    </w:p>
-    <w:p>
-      <w:pPr>
-        <w:pStyle w:val="Sinespaciado"/>
-      </w:pPr>
-      <w:proofErr w:type="spellStart"/>
-      <w:r>
-        <w:t>If</w:t>
-      </w:r>
-      <w:proofErr w:type="spellEnd"/>
-      <w:r>
-        <w:t xml:space="preserve">(condicion3) </w:t>
-      </w:r>
-      <w:proofErr w:type="gramStart"/>
-      <w:r>
-        <w:t>{ }</w:t>
-      </w:r>
-      <w:proofErr w:type="gramEnd"/>
-    </w:p>
-    <w:p>
-      <w:pPr>
-        <w:pStyle w:val="Sinespaciado"/>
-      </w:pPr>
-      <w:proofErr w:type="spellStart"/>
-      <w:r>
-        <w:t>Else</w:t>
-      </w:r>
-      <w:proofErr w:type="spellEnd"/>
       <w:r>
         <w:t xml:space="preserve"> </w:t>
       </w:r>
-      <w:proofErr w:type="gramStart"/>
-      <w:r>
-        <w:t>{ }</w:t>
-      </w:r>
-      <w:proofErr w:type="gramEnd"/>
-      <w:r>
-        <w:t xml:space="preserve">   </w:t>
-      </w:r>
-    </w:p>
-    <w:p>
-      <w:pPr>
-        <w:pStyle w:val="Sinespaciado"/>
-      </w:pPr>
-    </w:p>
-    <w:p>
-      <w:pPr>
-        <w:pStyle w:val="Sinespaciado"/>
-      </w:pPr>
-      <w:r>
-        <w:t xml:space="preserve">-&gt; En este caso, aunque se cumple una de las 2 primeras condiciones el ELSE se ejecutará, porque pertenece al 3er </w:t>
-      </w:r>
-      <w:proofErr w:type="spellStart"/>
-      <w:r>
-        <w:t>if</w:t>
-      </w:r>
-      <w:proofErr w:type="spellEnd"/>
-      <w:r>
-        <w:t xml:space="preserve"> y al no cumplirse se ejecuta. Solución:</w:t>
-      </w:r>
-    </w:p>
-    <w:p>
-      <w:pPr>
-        <w:pStyle w:val="Sinespaciado"/>
-      </w:pPr>
-    </w:p>
-    <w:p>
-      <w:pPr>
-        <w:pStyle w:val="Sinespaciado"/>
-      </w:pPr>
-      <w:proofErr w:type="spellStart"/>
-      <w:r>
-        <w:t>If</w:t>
-      </w:r>
-      <w:proofErr w:type="spellEnd"/>
-      <w:r>
-        <w:t xml:space="preserve">(condicion1) </w:t>
-      </w:r>
-      <w:proofErr w:type="gramStart"/>
-      <w:r>
-        <w:t>{ }</w:t>
-      </w:r>
-      <w:proofErr w:type="gramEnd"/>
-    </w:p>
-    <w:p>
-      <w:pPr>
-        <w:pStyle w:val="Sinespaciado"/>
-      </w:pPr>
-      <w:proofErr w:type="spellStart"/>
-      <w:r>
-        <w:t>Else</w:t>
-      </w:r>
-      <w:proofErr w:type="spellEnd"/>
-      <w:r>
-        <w:t xml:space="preserve"> </w:t>
-      </w:r>
-      <w:proofErr w:type="spellStart"/>
-      <w:r>
-        <w:t>if</w:t>
-      </w:r>
-      <w:proofErr w:type="spellEnd"/>
-      <w:r>
-        <w:t xml:space="preserve"> (condicion2) </w:t>
-      </w:r>
-      <w:proofErr w:type="gramStart"/>
-      <w:r>
-        <w:t>{ }</w:t>
-      </w:r>
-      <w:proofErr w:type="gramEnd"/>
-    </w:p>
-    <w:p>
-      <w:pPr>
-        <w:pStyle w:val="Sinespaciado"/>
-      </w:pPr>
-      <w:proofErr w:type="spellStart"/>
-      <w:r>
-        <w:t>Else</w:t>
-      </w:r>
-      <w:proofErr w:type="spellEnd"/>
-      <w:r>
-        <w:t xml:space="preserve"> </w:t>
-      </w:r>
-      <w:proofErr w:type="spellStart"/>
-      <w:r>
-        <w:t>if</w:t>
-      </w:r>
-      <w:proofErr w:type="spellEnd"/>
-      <w:r>
-        <w:t xml:space="preserve"> (condicion2) </w:t>
-      </w:r>
-      <w:proofErr w:type="gramStart"/>
-      <w:r>
-        <w:t>{ }</w:t>
-      </w:r>
-      <w:proofErr w:type="gramEnd"/>
-    </w:p>
-    <w:p>
-      <w:pPr>
-        <w:pStyle w:val="Sinespaciado"/>
-      </w:pPr>
-      <w:proofErr w:type="spellStart"/>
-      <w:r>
-        <w:t>Else</w:t>
-      </w:r>
-      <w:proofErr w:type="spellEnd"/>
-      <w:r>
-        <w:t xml:space="preserve"> </w:t>
-      </w:r>
-      <w:proofErr w:type="gramStart"/>
-      <w:r>
-        <w:t>{ }</w:t>
-      </w:r>
-      <w:proofErr w:type="gramEnd"/>
-    </w:p>
-    <w:p>
-      <w:pPr>
-        <w:pStyle w:val="Sinespaciado"/>
-      </w:pPr>
-    </w:p>
-    <w:p>
-      <w:pPr>
-        <w:pStyle w:val="Sinespaciado"/>
-        <w:rPr>
-          <w:b/>
-          <w:bCs/>
-          <w:u w:val="single"/>
-        </w:rPr>
-      </w:pPr>
-      <w:r>
-        <w:rPr>
-          <w:b/>
-          <w:bCs/>
-          <w:u w:val="single"/>
-        </w:rPr>
-        <w:t>Vídeo 13 CONTROL DE FLUJO CONDICIONAL IF III</w:t>
-      </w:r>
-    </w:p>
-    <w:p>
-      <w:pPr>
-        <w:pStyle w:val="Sinespaciado"/>
-      </w:pPr>
-      <w:r>
-        <w:t>Ejercicio calculadora.html</w:t>
-      </w:r>
-    </w:p>
-    <w:p>
-      <w:pPr>
-        <w:pStyle w:val="Sinespaciado"/>
-      </w:pPr>
-      <w:proofErr w:type="spellStart"/>
-      <w:r>
-        <w:t>alert</w:t>
-      </w:r>
-      <w:proofErr w:type="spellEnd"/>
-      <w:r>
-        <w:t>(</w:t>
-      </w:r>
-      <w:proofErr w:type="spellStart"/>
-      <w:r>
-        <w:t>typeof</w:t>
-      </w:r>
-      <w:proofErr w:type="spellEnd"/>
-      <w:r>
-        <w:t>(num1));</w:t>
-      </w:r>
-      <w:r>
-        <w:t xml:space="preserve"> -&gt; muestra que tipo de dato es: </w:t>
-      </w:r>
-      <w:proofErr w:type="spellStart"/>
-      <w:r>
-        <w:t>int</w:t>
-      </w:r>
-      <w:proofErr w:type="spellEnd"/>
-      <w:r>
-        <w:t xml:space="preserve">, </w:t>
-      </w:r>
-      <w:proofErr w:type="spellStart"/>
-      <w:r>
-        <w:t>char</w:t>
-      </w:r>
-      <w:proofErr w:type="spellEnd"/>
-      <w:r>
-        <w:t xml:space="preserve">, </w:t>
-      </w:r>
-      <w:proofErr w:type="spellStart"/>
-      <w:r>
-        <w:t>boolean</w:t>
-      </w:r>
-      <w:proofErr w:type="spellEnd"/>
-      <w:r>
-        <w:t>.</w:t>
-      </w:r>
-    </w:p>
-    <w:p>
-      <w:pPr>
-        <w:pStyle w:val="Sinespaciado"/>
-      </w:pPr>
-    </w:p>
-    <w:p>
-      <w:pPr>
-        <w:pStyle w:val="Sinespaciado"/>
-        <w:rPr>
-          <w:b/>
-          <w:bCs/>
-          <w:u w:val="single"/>
-        </w:rPr>
-      </w:pPr>
-      <w:r>
-        <w:rPr>
-          <w:b/>
-          <w:bCs/>
-          <w:u w:val="single"/>
-        </w:rPr>
-        <w:t>Vídeo 14 CONTROL DE FLUJO CONDICIONAL IF IV</w:t>
-      </w:r>
-    </w:p>
-    <w:p>
-      <w:pPr>
-        <w:pStyle w:val="Sinespaciado"/>
-      </w:pPr>
-    </w:p>
-    <w:p>
-      <w:pPr>
-        <w:pStyle w:val="Sinespaciado"/>
-      </w:pPr>
-      <w:r>
-        <w:t>Mejora de calculadora</w:t>
-      </w:r>
-    </w:p>
-    <w:p>
-      <w:pPr>
-        <w:pStyle w:val="Sinespaciado"/>
-      </w:pPr>
-    </w:p>
-    <w:p>
-      <w:pPr>
-        <w:pStyle w:val="Sinespaciado"/>
-      </w:pPr>
-      <w:r>
-        <w:t xml:space="preserve">Evitar introducción de tipo </w:t>
-      </w:r>
-      <w:proofErr w:type="spellStart"/>
-      <w:r>
-        <w:t>texo</w:t>
-      </w:r>
-      <w:proofErr w:type="spellEnd"/>
-      <w:r>
-        <w:t xml:space="preserve"> con </w:t>
-      </w:r>
-      <w:proofErr w:type="spellStart"/>
-      <w:proofErr w:type="gramStart"/>
-      <w:r>
-        <w:t>isNaN</w:t>
-      </w:r>
-      <w:proofErr w:type="spellEnd"/>
-      <w:r>
-        <w:t>(</w:t>
-      </w:r>
-      <w:proofErr w:type="gramEnd"/>
-      <w:r>
-        <w:t>IS NOT A NUMBER)</w:t>
-      </w:r>
-    </w:p>
-    <w:p>
-      <w:pPr>
-        <w:pStyle w:val="Sinespaciado"/>
-      </w:pPr>
-    </w:p>
-    <w:p>
-      <w:pPr>
-        <w:pStyle w:val="Sinespaciado"/>
-      </w:pPr>
-      <w:proofErr w:type="spellStart"/>
-      <w:r>
-        <w:t>If</w:t>
-      </w:r>
-      <w:proofErr w:type="spellEnd"/>
-      <w:r>
-        <w:t xml:space="preserve"> </w:t>
-      </w:r>
-      <w:proofErr w:type="gramStart"/>
-      <w:r>
-        <w:t>(!</w:t>
-      </w:r>
-      <w:proofErr w:type="spellStart"/>
-      <w:r>
-        <w:t>isNaN</w:t>
-      </w:r>
-      <w:proofErr w:type="spellEnd"/>
-      <w:proofErr w:type="gramEnd"/>
-      <w:r>
-        <w:t>(num1) &amp;&amp; !</w:t>
-      </w:r>
-      <w:proofErr w:type="spellStart"/>
-      <w:r>
-        <w:t>isNaN</w:t>
-      </w:r>
-      <w:proofErr w:type="spellEnd"/>
-      <w:r>
-        <w:t xml:space="preserve">(num2)){ </w:t>
-      </w:r>
-      <w:r>
-        <w:t xml:space="preserve">-&gt; ! delante </w:t>
-      </w:r>
-      <w:proofErr w:type="spellStart"/>
-      <w:r>
-        <w:t>isNaN</w:t>
-      </w:r>
-      <w:proofErr w:type="spellEnd"/>
+      <w:r>
+        <w:t xml:space="preserve">(!isNaN(num1) &amp;&amp; !isNaN(num2)){ </w:t>
+      </w:r>
+      <w:r>
+        <w:t>-&gt; ! delante isNaN</w:t>
+      </w:r>
     </w:p>
     <w:p>
       <w:pPr>
@@ -2025,13 +1374,8 @@
       <w:pPr>
         <w:pStyle w:val="Sinespaciado"/>
       </w:pPr>
-      <w:proofErr w:type="spellStart"/>
-      <w:r>
-        <w:t>While</w:t>
-      </w:r>
-      <w:proofErr w:type="spellEnd"/>
-      <w:r>
-        <w:t xml:space="preserve"> (condición) {</w:t>
+      <w:r>
+        <w:t>While (condición) {</w:t>
       </w:r>
     </w:p>
     <w:p>
@@ -2115,6 +1459,509 @@
       <w:r>
         <w:t>Mejora del código uso_while_II.html</w:t>
       </w:r>
+    </w:p>
+    <w:p>
+      <w:pPr>
+        <w:rPr>
+          <w:b/>
+          <w:bCs/>
+          <w:u w:val="single"/>
+        </w:rPr>
+      </w:pPr>
+      <w:r>
+        <w:rPr>
+          <w:b/>
+          <w:bCs/>
+          <w:u w:val="single"/>
+        </w:rPr>
+        <w:t>Vídeo 1</w:t>
+      </w:r>
+      <w:r>
+        <w:rPr>
+          <w:b/>
+          <w:bCs/>
+          <w:u w:val="single"/>
+        </w:rPr>
+        <w:t>7</w:t>
+      </w:r>
+      <w:r>
+        <w:rPr>
+          <w:b/>
+          <w:bCs/>
+          <w:u w:val="single"/>
+        </w:rPr>
+        <w:t xml:space="preserve"> CONTROL</w:t>
+      </w:r>
+      <w:r>
+        <w:rPr>
+          <w:b/>
+          <w:bCs/>
+          <w:u w:val="single"/>
+        </w:rPr>
+        <w:t xml:space="preserve"> DE FLUJO DO WHILE I</w:t>
+      </w:r>
+    </w:p>
+    <w:p>
+      <w:r>
+        <w:t>Do{</w:t>
+      </w:r>
+    </w:p>
+    <w:p>
+      <w:r>
+        <w:t>//Código a repetir mientras la condición del buble sea cierta</w:t>
+      </w:r>
+    </w:p>
+    <w:p>
+      <w:r>
+        <w:t>}</w:t>
+      </w:r>
+      <w:r>
+        <w:rPr>
+          <w:b/>
+          <w:bCs/>
+          <w:u w:val="single"/>
+        </w:rPr>
+        <w:t xml:space="preserve">  </w:t>
+      </w:r>
+      <w:r>
+        <w:t>while (condición)</w:t>
+      </w:r>
+    </w:p>
+    <w:p>
+      <w:r>
+        <w:t>//Continuación del programa</w:t>
+      </w:r>
+    </w:p>
+    <w:p>
+      <w:pPr>
+        <w:rPr>
+          <w:b/>
+          <w:bCs/>
+          <w:u w:val="single"/>
+        </w:rPr>
+      </w:pPr>
+      <w:r>
+        <w:rPr>
+          <w:b/>
+          <w:bCs/>
+          <w:u w:val="single"/>
+        </w:rPr>
+        <w:t>Vídeo 1</w:t>
+      </w:r>
+      <w:r>
+        <w:rPr>
+          <w:b/>
+          <w:bCs/>
+          <w:u w:val="single"/>
+        </w:rPr>
+        <w:t>8</w:t>
+      </w:r>
+      <w:r>
+        <w:rPr>
+          <w:b/>
+          <w:bCs/>
+          <w:u w:val="single"/>
+        </w:rPr>
+        <w:t xml:space="preserve"> CONTROL</w:t>
+      </w:r>
+      <w:r>
+        <w:rPr>
+          <w:b/>
+          <w:bCs/>
+          <w:u w:val="single"/>
+        </w:rPr>
+        <w:t xml:space="preserve"> DE FLUJO DO WHILE II</w:t>
+      </w:r>
+    </w:p>
+    <w:p>
+      <w:r>
+        <w:t>Mejora del código aletorio.html</w:t>
+      </w:r>
+    </w:p>
+    <w:p>
+      <w:pPr>
+        <w:rPr>
+          <w:b/>
+          <w:bCs/>
+          <w:u w:val="single"/>
+        </w:rPr>
+      </w:pPr>
+      <w:r>
+        <w:rPr>
+          <w:b/>
+          <w:bCs/>
+          <w:u w:val="single"/>
+        </w:rPr>
+        <w:lastRenderedPageBreak/>
+        <w:t>Vídeo 1</w:t>
+      </w:r>
+      <w:r>
+        <w:rPr>
+          <w:b/>
+          <w:bCs/>
+          <w:u w:val="single"/>
+        </w:rPr>
+        <w:t>9</w:t>
+      </w:r>
+      <w:r>
+        <w:rPr>
+          <w:b/>
+          <w:bCs/>
+          <w:u w:val="single"/>
+        </w:rPr>
+        <w:t xml:space="preserve"> CONTROL</w:t>
+      </w:r>
+      <w:r>
+        <w:rPr>
+          <w:b/>
+          <w:bCs/>
+          <w:u w:val="single"/>
+        </w:rPr>
+        <w:t xml:space="preserve"> DE FLUJO FOR I</w:t>
+      </w:r>
+    </w:p>
+    <w:p>
+      <w:r>
+        <w:t>For(inicio; condición; incremento/decremento){</w:t>
+      </w:r>
+    </w:p>
+    <w:p>
+      <w:r>
+        <w:tab/>
+        <w:t>//código a repetir mientras la condición del bucle sea cierta;</w:t>
+      </w:r>
+    </w:p>
+    <w:p>
+      <w:r>
+        <w:t>}</w:t>
+      </w:r>
+    </w:p>
+    <w:p>
+      <w:r>
+        <w:t>// continuación del programa</w:t>
+      </w:r>
+    </w:p>
+    <w:p>
+      <w:pPr>
+        <w:rPr>
+          <w:b/>
+          <w:bCs/>
+          <w:u w:val="single"/>
+        </w:rPr>
+      </w:pPr>
+      <w:r>
+        <w:rPr>
+          <w:b/>
+          <w:bCs/>
+          <w:u w:val="single"/>
+        </w:rPr>
+        <w:t xml:space="preserve">Vídeo </w:t>
+      </w:r>
+      <w:r>
+        <w:rPr>
+          <w:b/>
+          <w:bCs/>
+          <w:u w:val="single"/>
+        </w:rPr>
+        <w:t>20</w:t>
+      </w:r>
+      <w:r>
+        <w:rPr>
+          <w:b/>
+          <w:bCs/>
+          <w:u w:val="single"/>
+        </w:rPr>
+        <w:t xml:space="preserve"> CONTROL</w:t>
+      </w:r>
+      <w:r>
+        <w:rPr>
+          <w:b/>
+          <w:bCs/>
+          <w:u w:val="single"/>
+        </w:rPr>
+        <w:t xml:space="preserve"> DE FLUJO FOR II</w:t>
+      </w:r>
+    </w:p>
+    <w:p>
+      <w:r>
+        <w:t>Recorrer un array con for sin saber la cantidad de elementos con el método length.</w:t>
+      </w:r>
+    </w:p>
+    <w:p>
+      <w:r>
+        <w:t>F</w:t>
+      </w:r>
+      <w:r>
+        <w:t>or</w:t>
+      </w:r>
+      <w:r>
+        <w:t xml:space="preserve"> </w:t>
+      </w:r>
+      <w:r>
+        <w:t>(var i=0;i&lt;meses</w:t>
+      </w:r>
+      <w:r>
+        <w:rPr>
+          <w:highlight w:val="yellow"/>
+        </w:rPr>
+        <w:t>.length</w:t>
+      </w:r>
+      <w:r>
+        <w:t>;i++){</w:t>
+      </w:r>
+    </w:p>
+    <w:p>
+      <w:pPr>
+        <w:ind w:firstLine="708"/>
+      </w:pPr>
+      <w:r>
+        <w:t>document.write(meses[i] + "&lt;br/&gt;");</w:t>
+      </w:r>
+    </w:p>
+    <w:p>
+      <w:r>
+        <w:t>}</w:t>
+      </w:r>
+    </w:p>
+    <w:p>
+      <w:pPr>
+        <w:rPr>
+          <w:b/>
+          <w:bCs/>
+          <w:u w:val="single"/>
+        </w:rPr>
+      </w:pPr>
+      <w:r>
+        <w:t xml:space="preserve"> </w:t>
+      </w:r>
+      <w:r>
+        <w:rPr>
+          <w:b/>
+          <w:bCs/>
+          <w:u w:val="single"/>
+        </w:rPr>
+        <w:t xml:space="preserve">Vídeo </w:t>
+      </w:r>
+      <w:r>
+        <w:rPr>
+          <w:b/>
+          <w:bCs/>
+          <w:u w:val="single"/>
+        </w:rPr>
+        <w:t>21</w:t>
+      </w:r>
+      <w:r>
+        <w:rPr>
+          <w:b/>
+          <w:bCs/>
+          <w:u w:val="single"/>
+        </w:rPr>
+        <w:t xml:space="preserve"> </w:t>
+      </w:r>
+      <w:r>
+        <w:rPr>
+          <w:b/>
+          <w:bCs/>
+          <w:u w:val="single"/>
+        </w:rPr>
+        <w:t>FUNCIONES I</w:t>
+      </w:r>
+    </w:p>
+    <w:p>
+      <w:r>
+        <w:t>Sintaxis de funciones</w:t>
+      </w:r>
+    </w:p>
+    <w:p>
+      <w:r>
+        <w:t>Function nombre_funcion( ){</w:t>
+      </w:r>
+    </w:p>
+    <w:p>
+      <w:r>
+        <w:tab/>
+        <w:t>//código a ejecutar por la función;</w:t>
+      </w:r>
+    </w:p>
+    <w:p>
+      <w:pPr>
+        <w:rPr>
+          <w:b/>
+          <w:bCs/>
+          <w:u w:val="single"/>
+        </w:rPr>
+      </w:pPr>
+      <w:r>
+        <w:t>}</w:t>
+      </w:r>
+      <w:r>
+        <w:rPr>
+          <w:b/>
+          <w:bCs/>
+          <w:u w:val="single"/>
+        </w:rPr>
+        <w:t xml:space="preserve"> </w:t>
+      </w:r>
+    </w:p>
+    <w:p>
+      <w:r>
+        <w:t xml:space="preserve">//En otro </w:t>
+      </w:r>
+      <w:r>
+        <w:t>de la página web llamamos a la función</w:t>
+      </w:r>
+    </w:p>
+    <w:p>
+      <w:r>
+        <w:t>Nombre_funcion(</w:t>
+      </w:r>
+      <w:r>
+        <w:t xml:space="preserve"> </w:t>
+      </w:r>
+      <w:r>
+        <w:t>)</w:t>
+      </w:r>
+      <w:r>
+        <w:t>;</w:t>
+      </w:r>
+    </w:p>
+    <w:p>
+      <w:pPr>
+        <w:rPr>
+          <w:b/>
+          <w:bCs/>
+          <w:u w:val="single"/>
+        </w:rPr>
+      </w:pPr>
+      <w:r>
+        <w:rPr>
+          <w:b/>
+          <w:bCs/>
+          <w:u w:val="single"/>
+        </w:rPr>
+        <w:t xml:space="preserve">Vídeo </w:t>
+      </w:r>
+      <w:r>
+        <w:rPr>
+          <w:b/>
+          <w:bCs/>
+          <w:u w:val="single"/>
+        </w:rPr>
+        <w:t>22</w:t>
+      </w:r>
+      <w:r>
+        <w:rPr>
+          <w:b/>
+          <w:bCs/>
+          <w:u w:val="single"/>
+        </w:rPr>
+        <w:t xml:space="preserve"> </w:t>
+      </w:r>
+      <w:r>
+        <w:rPr>
+          <w:b/>
+          <w:bCs/>
+          <w:u w:val="single"/>
+        </w:rPr>
+        <w:t>FUNCIONES II</w:t>
+      </w:r>
+    </w:p>
+    <w:p>
+      <w:r>
+        <w:t>Paso de parámetros/argumentos</w:t>
+      </w:r>
+    </w:p>
+    <w:p>
+      <w:r>
+        <w:t>Sintaxis</w:t>
+      </w:r>
+      <w:r>
+        <w:t xml:space="preserve"> de funciones con parámetros</w:t>
+      </w:r>
+    </w:p>
+    <w:p>
+      <w:r>
+        <w:t>Function suma(num1, num2){</w:t>
+      </w:r>
+    </w:p>
+    <w:p>
+      <w:r>
+        <w:tab/>
+        <w:t>Var resultado=num1+num2;</w:t>
+      </w:r>
+    </w:p>
+    <w:p>
+      <w:r>
+        <w:t>}</w:t>
+      </w:r>
+      <w:r>
+        <w:t xml:space="preserve"> </w:t>
+      </w:r>
+    </w:p>
+    <w:p>
+      <w:r>
+        <w:t>//En otro punto de la página web llamamos a la función</w:t>
+      </w:r>
+    </w:p>
+    <w:p>
+      <w:r>
+        <w:t>Suma(5,7);</w:t>
+      </w:r>
+    </w:p>
+    <w:p>
+      <w:pPr>
+        <w:rPr>
+          <w:b/>
+          <w:bCs/>
+          <w:u w:val="single"/>
+        </w:rPr>
+      </w:pPr>
+      <w:r>
+        <w:rPr>
+          <w:b/>
+          <w:bCs/>
+          <w:u w:val="single"/>
+        </w:rPr>
+        <w:t xml:space="preserve">Vídeo </w:t>
+      </w:r>
+      <w:r>
+        <w:rPr>
+          <w:b/>
+          <w:bCs/>
+          <w:u w:val="single"/>
+        </w:rPr>
+        <w:t>23</w:t>
+      </w:r>
+      <w:r>
+        <w:rPr>
+          <w:b/>
+          <w:bCs/>
+          <w:u w:val="single"/>
+        </w:rPr>
+        <w:t xml:space="preserve"> </w:t>
+      </w:r>
+      <w:r>
+        <w:rPr>
+          <w:b/>
+          <w:bCs/>
+          <w:u w:val="single"/>
+        </w:rPr>
+        <w:t>FUNCIONES III</w:t>
+      </w:r>
+    </w:p>
+    <w:p>
+      <w:r>
+        <w:t>Calculadora arcaica</w:t>
+      </w:r>
+    </w:p>
+    <w:p>
+      <w:pPr>
+        <w:rPr>
+          <w:b/>
+          <w:bCs/>
+          <w:u w:val="single"/>
+        </w:rPr>
+      </w:pPr>
       <w:r>
         <w:rPr>
           <w:b/>
@@ -2126,8 +1973,236 @@
     </w:p>
     <w:p>
       <w:pPr>
-        <w:pStyle w:val="Sinespaciado"/>
+        <w:rPr>
+          <w:b/>
+          <w:bCs/>
+          <w:u w:val="single"/>
+        </w:rPr>
+      </w:pPr>
+      <w:r>
+        <w:rPr>
+          <w:b/>
+          <w:bCs/>
+          <w:u w:val="single"/>
+        </w:rPr>
+        <w:lastRenderedPageBreak/>
+        <w:t xml:space="preserve">Vídeo </w:t>
+      </w:r>
+      <w:r>
+        <w:rPr>
+          <w:b/>
+          <w:bCs/>
+          <w:u w:val="single"/>
+        </w:rPr>
+        <w:t>24</w:t>
+      </w:r>
+      <w:r>
+        <w:rPr>
+          <w:b/>
+          <w:bCs/>
+          <w:u w:val="single"/>
+        </w:rPr>
+        <w:t xml:space="preserve"> </w:t>
+      </w:r>
+      <w:r>
+        <w:rPr>
+          <w:b/>
+          <w:bCs/>
+          <w:u w:val="single"/>
+        </w:rPr>
+        <w:t>FUNCIONES CON EVENTOS</w:t>
+      </w:r>
+    </w:p>
+    <w:p>
+      <w:r>
+        <w:t>¿Qué son los eventos?</w:t>
+      </w:r>
+    </w:p>
+    <w:p>
+      <w:pPr>
+        <w:pStyle w:val="Prrafodelista"/>
+        <w:numPr>
+          <w:ilvl w:val="0"/>
+          <w:numId w:val="6"/>
+        </w:numPr>
+      </w:pPr>
+      <w:r>
+        <w:t>Desencadenantes de la acción: clicks de ratón, ratón sobre los diferentes elementos web(mouse over).</w:t>
+      </w:r>
+    </w:p>
+    <w:p>
+      <w:pPr>
+        <w:pStyle w:val="Prrafodelista"/>
+        <w:numPr>
+          <w:ilvl w:val="0"/>
+          <w:numId w:val="6"/>
+        </w:numPr>
+      </w:pPr>
+      <w:r>
+        <w:t xml:space="preserve">Tres niveles marcados por </w:t>
+      </w:r>
+      <w:hyperlink r:id="rId9" w:history="1">
+        <w:r>
+          <w:rPr>
+            <w:rStyle w:val="Hipervnculo"/>
+          </w:rPr>
+          <w:t>W3C</w:t>
+        </w:r>
+      </w:hyperlink>
+      <w:r>
+        <w:t>:</w:t>
+      </w:r>
+    </w:p>
+    <w:p>
+      <w:pPr>
+        <w:pStyle w:val="Prrafodelista"/>
+        <w:numPr>
+          <w:ilvl w:val="1"/>
+          <w:numId w:val="6"/>
+        </w:numPr>
+      </w:pPr>
+      <w:r>
+        <w:t>DOM Nivel 1 (Modelo básico de eventos)</w:t>
+      </w:r>
+    </w:p>
+    <w:p>
+      <w:pPr>
+        <w:pStyle w:val="Prrafodelista"/>
+        <w:numPr>
+          <w:ilvl w:val="1"/>
+          <w:numId w:val="6"/>
+        </w:numPr>
+      </w:pPr>
+      <w:r>
+        <w:t>DOM Nivel 2 (Modelo de eventos estándar)</w:t>
+      </w:r>
+    </w:p>
+    <w:p>
+      <w:pPr>
+        <w:pStyle w:val="Prrafodelista"/>
+        <w:numPr>
+          <w:ilvl w:val="1"/>
+          <w:numId w:val="6"/>
+        </w:numPr>
+      </w:pPr>
+      <w:r>
+        <w:t>Modelo de eventos de Internet Explorer</w:t>
+      </w:r>
+    </w:p>
+    <w:p>
+      <w:r>
+        <w:t>EVENTOS MAS IMPORTANTES</w:t>
+      </w:r>
+    </w:p>
+    <w:p>
+      <w:pPr>
         <w:jc w:val="center"/>
+      </w:pPr>
+      <w:r>
+        <w:rPr>
+          <w:noProof/>
+        </w:rPr>
+        <w:drawing>
+          <wp:inline distT="0" distB="0" distL="0" distR="0" wp14:anchorId="6AD06E1B" wp14:editId="42C3D329">
+            <wp:extent cx="4117505" cy="2282637"/>
+            <wp:effectExtent l="0" t="0" r="0" b="3810"/>
+            <wp:docPr id="2" name="Imagen 2"/>
+            <wp:cNvGraphicFramePr>
+              <a:graphicFrameLocks xmlns:a="http://schemas.openxmlformats.org/drawingml/2006/main" noChangeAspect="1"/>
+            </wp:cNvGraphicFramePr>
+            <a:graphic xmlns:a="http://schemas.openxmlformats.org/drawingml/2006/main">
+              <a:graphicData uri="http://schemas.openxmlformats.org/drawingml/2006/picture">
+                <pic:pic xmlns:pic="http://schemas.openxmlformats.org/drawingml/2006/picture">
+                  <pic:nvPicPr>
+                    <pic:cNvPr id="1" name=""/>
+                    <pic:cNvPicPr/>
+                  </pic:nvPicPr>
+                  <pic:blipFill>
+                    <a:blip r:embed="rId10"/>
+                    <a:stretch>
+                      <a:fillRect/>
+                    </a:stretch>
+                  </pic:blipFill>
+                  <pic:spPr>
+                    <a:xfrm>
+                      <a:off x="0" y="0"/>
+                      <a:ext cx="4132740" cy="2291083"/>
+                    </a:xfrm>
+                    <a:prstGeom prst="rect">
+                      <a:avLst/>
+                    </a:prstGeom>
+                  </pic:spPr>
+                </pic:pic>
+              </a:graphicData>
+            </a:graphic>
+          </wp:inline>
+        </w:drawing>
+      </w:r>
+    </w:p>
+    <w:p>
+      <w:pPr>
+        <w:jc w:val="center"/>
+      </w:pPr>
+      <w:r>
+        <w:rPr>
+          <w:noProof/>
+        </w:rPr>
+        <w:drawing>
+          <wp:inline distT="0" distB="0" distL="0" distR="0" wp14:anchorId="4590B6AC" wp14:editId="210CAC94">
+            <wp:extent cx="4141359" cy="2582619"/>
+            <wp:effectExtent l="0" t="0" r="0" b="8255"/>
+            <wp:docPr id="5" name="Imagen 5"/>
+            <wp:cNvGraphicFramePr>
+              <a:graphicFrameLocks xmlns:a="http://schemas.openxmlformats.org/drawingml/2006/main" noChangeAspect="1"/>
+            </wp:cNvGraphicFramePr>
+            <a:graphic xmlns:a="http://schemas.openxmlformats.org/drawingml/2006/main">
+              <a:graphicData uri="http://schemas.openxmlformats.org/drawingml/2006/picture">
+                <pic:pic xmlns:pic="http://schemas.openxmlformats.org/drawingml/2006/picture">
+                  <pic:nvPicPr>
+                    <pic:cNvPr id="1" name=""/>
+                    <pic:cNvPicPr/>
+                  </pic:nvPicPr>
+                  <pic:blipFill>
+                    <a:blip r:embed="rId11"/>
+                    <a:stretch>
+                      <a:fillRect/>
+                    </a:stretch>
+                  </pic:blipFill>
+                  <pic:spPr>
+                    <a:xfrm>
+                      <a:off x="0" y="0"/>
+                      <a:ext cx="4187430" cy="2611350"/>
+                    </a:xfrm>
+                    <a:prstGeom prst="rect">
+                      <a:avLst/>
+                    </a:prstGeom>
+                  </pic:spPr>
+                </pic:pic>
+              </a:graphicData>
+            </a:graphic>
+          </wp:inline>
+        </w:drawing>
+      </w:r>
+    </w:p>
+    <w:p>
+      <w:pPr>
+        <w:rPr>
+          <w:b/>
+          <w:bCs/>
+          <w:u w:val="single"/>
+        </w:rPr>
+      </w:pPr>
+      <w:r>
+        <w:rPr>
+          <w:b/>
+          <w:bCs/>
+          <w:u w:val="single"/>
+        </w:rPr>
+        <w:br w:type="page"/>
+      </w:r>
+    </w:p>
+    <w:p>
+      <w:pPr>
         <w:rPr>
           <w:b/>
           <w:bCs/>
@@ -2141,6 +2216,1291 @@
           <w:u w:val="single"/>
         </w:rPr>
         <w:lastRenderedPageBreak/>
+        <w:t xml:space="preserve">Vídeo </w:t>
+      </w:r>
+      <w:r>
+        <w:rPr>
+          <w:b/>
+          <w:bCs/>
+          <w:u w:val="single"/>
+        </w:rPr>
+        <w:t>2</w:t>
+      </w:r>
+      <w:r>
+        <w:rPr>
+          <w:b/>
+          <w:bCs/>
+          <w:u w:val="single"/>
+        </w:rPr>
+        <w:t xml:space="preserve">5 </w:t>
+      </w:r>
+      <w:r>
+        <w:rPr>
+          <w:b/>
+          <w:bCs/>
+          <w:u w:val="single"/>
+        </w:rPr>
+        <w:t xml:space="preserve">FUNCIONES </w:t>
+      </w:r>
+      <w:r>
+        <w:rPr>
+          <w:b/>
+          <w:bCs/>
+          <w:u w:val="single"/>
+        </w:rPr>
+        <w:t>PRÁCTICA GUIADA. CALCULADORA I</w:t>
+      </w:r>
+    </w:p>
+    <w:p>
+      <w:r>
+        <w:t>Creación de calculadora_eventos.html</w:t>
+      </w:r>
+    </w:p>
+    <w:p>
+      <w:pPr>
+        <w:pStyle w:val="Prrafodelista"/>
+        <w:numPr>
+          <w:ilvl w:val="0"/>
+          <w:numId w:val="6"/>
+        </w:numPr>
+      </w:pPr>
+      <w:r>
+        <w:t xml:space="preserve">Al pulsar los números aparecen en el display. </w:t>
+      </w:r>
+    </w:p>
+    <w:p>
+      <w:pPr>
+        <w:pStyle w:val="Prrafodelista"/>
+        <w:numPr>
+          <w:ilvl w:val="0"/>
+          <w:numId w:val="6"/>
+        </w:numPr>
+      </w:pPr>
+      <w:r>
+        <w:t>Al pulsar una cifra muestra todos los números pulsados</w:t>
+      </w:r>
+    </w:p>
+    <w:p>
+      <w:r>
+        <w:rPr>
+          <w:b/>
+          <w:bCs/>
+          <w:u w:val="single"/>
+        </w:rPr>
+        <w:t xml:space="preserve">Vídeo </w:t>
+      </w:r>
+      <w:r>
+        <w:rPr>
+          <w:b/>
+          <w:bCs/>
+          <w:u w:val="single"/>
+        </w:rPr>
+        <w:t>2</w:t>
+      </w:r>
+      <w:r>
+        <w:rPr>
+          <w:b/>
+          <w:bCs/>
+          <w:u w:val="single"/>
+        </w:rPr>
+        <w:t>6</w:t>
+      </w:r>
+      <w:r>
+        <w:rPr>
+          <w:b/>
+          <w:bCs/>
+          <w:u w:val="single"/>
+        </w:rPr>
+        <w:t xml:space="preserve"> FUNCIONES</w:t>
+      </w:r>
+      <w:r>
+        <w:rPr>
+          <w:b/>
+          <w:bCs/>
+          <w:u w:val="single"/>
+        </w:rPr>
+        <w:t xml:space="preserve"> PRÁCTICA GUIADA. CALCULADORA I</w:t>
+      </w:r>
+      <w:r>
+        <w:rPr>
+          <w:b/>
+          <w:bCs/>
+          <w:u w:val="single"/>
+        </w:rPr>
+        <w:t>I</w:t>
+      </w:r>
+    </w:p>
+    <w:p>
+      <w:r>
+        <w:t>Avance de calculadora_eventos.html</w:t>
+      </w:r>
+    </w:p>
+    <w:p>
+      <w:pPr>
+        <w:pStyle w:val="Prrafodelista"/>
+        <w:numPr>
+          <w:ilvl w:val="0"/>
+          <w:numId w:val="6"/>
+        </w:numPr>
+      </w:pPr>
+      <w:r>
+        <w:t>Creación botón suma</w:t>
+      </w:r>
+    </w:p>
+    <w:p>
+      <w:pPr>
+        <w:pStyle w:val="Prrafodelista"/>
+        <w:numPr>
+          <w:ilvl w:val="0"/>
+          <w:numId w:val="6"/>
+        </w:numPr>
+      </w:pPr>
+      <w:r>
+        <w:t xml:space="preserve">Cambiar el tipo de datos al pulsar suma con </w:t>
+      </w:r>
+      <w:r>
+        <w:rPr>
+          <w:i/>
+          <w:iCs/>
+        </w:rPr>
+        <w:t>parseInt</w:t>
+      </w:r>
+    </w:p>
+    <w:p>
+      <w:pPr>
+        <w:rPr>
+          <w:b/>
+          <w:bCs/>
+          <w:u w:val="single"/>
+        </w:rPr>
+      </w:pPr>
+      <w:r>
+        <w:rPr>
+          <w:b/>
+          <w:bCs/>
+          <w:u w:val="single"/>
+        </w:rPr>
+        <w:t>Vídeo 2</w:t>
+      </w:r>
+      <w:r>
+        <w:rPr>
+          <w:b/>
+          <w:bCs/>
+          <w:u w:val="single"/>
+        </w:rPr>
+        <w:t>7</w:t>
+      </w:r>
+      <w:r>
+        <w:rPr>
+          <w:b/>
+          <w:bCs/>
+          <w:u w:val="single"/>
+        </w:rPr>
+        <w:t xml:space="preserve"> FUNCIONES PRÁCTICA GUIADA. CALCULADORA II</w:t>
+      </w:r>
+      <w:r>
+        <w:rPr>
+          <w:b/>
+          <w:bCs/>
+          <w:u w:val="single"/>
+        </w:rPr>
+        <w:t>I</w:t>
+      </w:r>
+    </w:p>
+    <w:p>
+      <w:r>
+        <w:t>Avance de calculadora_eventos.html</w:t>
+      </w:r>
+    </w:p>
+    <w:p>
+      <w:pPr>
+        <w:pStyle w:val="Prrafodelista"/>
+        <w:numPr>
+          <w:ilvl w:val="0"/>
+          <w:numId w:val="6"/>
+        </w:numPr>
+      </w:pPr>
+      <w:r>
+        <w:t>Creación eventos botón resta</w:t>
+      </w:r>
+    </w:p>
+    <w:p>
+      <w:pPr>
+        <w:pStyle w:val="Prrafodelista"/>
+        <w:numPr>
+          <w:ilvl w:val="0"/>
+          <w:numId w:val="6"/>
+        </w:numPr>
+      </w:pPr>
+      <w:r>
+        <w:t>Corrección errores eventos suma/resta</w:t>
+      </w:r>
+    </w:p>
+    <w:p>
+      <w:pPr>
+        <w:rPr>
+          <w:b/>
+          <w:bCs/>
+          <w:u w:val="single"/>
+        </w:rPr>
+      </w:pPr>
+      <w:r>
+        <w:rPr>
+          <w:b/>
+          <w:bCs/>
+          <w:u w:val="single"/>
+        </w:rPr>
+        <w:t>Vídeo 2</w:t>
+      </w:r>
+      <w:r>
+        <w:rPr>
+          <w:b/>
+          <w:bCs/>
+          <w:u w:val="single"/>
+        </w:rPr>
+        <w:t>8</w:t>
+      </w:r>
+      <w:r>
+        <w:rPr>
+          <w:b/>
+          <w:bCs/>
+          <w:u w:val="single"/>
+        </w:rPr>
+        <w:t xml:space="preserve"> FUNCIONES PRÁCTICA GUIADA. CALCULADORA I</w:t>
+      </w:r>
+      <w:r>
+        <w:rPr>
+          <w:b/>
+          <w:bCs/>
+          <w:u w:val="single"/>
+        </w:rPr>
+        <w:t>V</w:t>
+      </w:r>
+    </w:p>
+    <w:p>
+      <w:r>
+        <w:t>Avance de calculadora_eventos.html</w:t>
+      </w:r>
+    </w:p>
+    <w:p>
+      <w:pPr>
+        <w:pStyle w:val="Prrafodelista"/>
+        <w:numPr>
+          <w:ilvl w:val="0"/>
+          <w:numId w:val="6"/>
+        </w:numPr>
+      </w:pPr>
+      <w:r>
+        <w:t>Corrección eventos pasar suma/resta sin dar al igual</w:t>
+      </w:r>
+    </w:p>
+    <w:p>
+      <w:pPr>
+        <w:rPr>
+          <w:b/>
+          <w:bCs/>
+          <w:u w:val="single"/>
+        </w:rPr>
+      </w:pPr>
+      <w:r>
+        <w:rPr>
+          <w:b/>
+          <w:bCs/>
+          <w:u w:val="single"/>
+        </w:rPr>
+        <w:t>Vídeo 2</w:t>
+      </w:r>
+      <w:r>
+        <w:rPr>
+          <w:b/>
+          <w:bCs/>
+          <w:u w:val="single"/>
+        </w:rPr>
+        <w:t>9</w:t>
+      </w:r>
+      <w:r>
+        <w:rPr>
+          <w:b/>
+          <w:bCs/>
+          <w:u w:val="single"/>
+        </w:rPr>
+        <w:t xml:space="preserve"> </w:t>
+      </w:r>
+      <w:r>
+        <w:rPr>
+          <w:b/>
+          <w:bCs/>
+          <w:u w:val="single"/>
+        </w:rPr>
+        <w:t>JQUERY I</w:t>
+      </w:r>
+    </w:p>
+    <w:p>
+      <w:r>
+        <w:t>JQuery es una librería de JavaScript que nos ayuda en la creación de tareas frecuentes a la hora de programar en JavaScript como, por ejemplo:</w:t>
+      </w:r>
+    </w:p>
+    <w:p>
+      <w:pPr>
+        <w:pStyle w:val="Prrafodelista"/>
+        <w:numPr>
+          <w:ilvl w:val="0"/>
+          <w:numId w:val="6"/>
+        </w:numPr>
+      </w:pPr>
+      <w:r>
+        <w:t>Seleccionar elementos.</w:t>
+      </w:r>
+    </w:p>
+    <w:p>
+      <w:pPr>
+        <w:pStyle w:val="Prrafodelista"/>
+        <w:numPr>
+          <w:ilvl w:val="0"/>
+          <w:numId w:val="6"/>
+        </w:numPr>
+      </w:pPr>
+      <w:r>
+        <w:t>Agregar nuevo contenido.</w:t>
+      </w:r>
+    </w:p>
+    <w:p>
+      <w:pPr>
+        <w:pStyle w:val="Prrafodelista"/>
+        <w:numPr>
+          <w:ilvl w:val="0"/>
+          <w:numId w:val="6"/>
+        </w:numPr>
+      </w:pPr>
+      <w:r>
+        <w:t>Ocultar y mostrar elementos de una web.</w:t>
+      </w:r>
+    </w:p>
+    <w:p>
+      <w:pPr>
+        <w:pStyle w:val="Prrafodelista"/>
+        <w:numPr>
+          <w:ilvl w:val="0"/>
+          <w:numId w:val="6"/>
+        </w:numPr>
+      </w:pPr>
+      <w:r>
+        <w:t>Validación de formularios.</w:t>
+      </w:r>
+    </w:p>
+    <w:p>
+      <w:pPr>
+        <w:pStyle w:val="Prrafodelista"/>
+        <w:numPr>
+          <w:ilvl w:val="0"/>
+          <w:numId w:val="6"/>
+        </w:numPr>
+      </w:pPr>
+      <w:r>
+        <w:t>Efectos visuales vistosos.</w:t>
+      </w:r>
+    </w:p>
+    <w:p>
+      <w:r>
+        <w:t>Ejemplo de otras librerías: Prototype, Mootools, Dojo, Yahoo User Interface.</w:t>
+      </w:r>
+    </w:p>
+    <w:p>
+      <w:pPr>
+        <w:rPr>
+          <w:u w:val="single"/>
+        </w:rPr>
+      </w:pPr>
+      <w:r>
+        <w:rPr>
+          <w:u w:val="single"/>
+        </w:rPr>
+        <w:t>Características de JQuery:</w:t>
+      </w:r>
+    </w:p>
+    <w:p>
+      <w:pPr>
+        <w:pStyle w:val="Prrafodelista"/>
+        <w:numPr>
+          <w:ilvl w:val="0"/>
+          <w:numId w:val="6"/>
+        </w:numPr>
+      </w:pPr>
+      <w:r>
+        <w:t>Relativamente pequeña y ligera. Más o menos 100kb</w:t>
+      </w:r>
+    </w:p>
+    <w:p>
+      <w:pPr>
+        <w:pStyle w:val="Prrafodelista"/>
+        <w:numPr>
+          <w:ilvl w:val="0"/>
+          <w:numId w:val="6"/>
+        </w:numPr>
+      </w:pPr>
+      <w:r>
+        <w:t>CSS “friendly”.</w:t>
+      </w:r>
+    </w:p>
+    <w:p>
+      <w:pPr>
+        <w:pStyle w:val="Prrafodelista"/>
+        <w:numPr>
+          <w:ilvl w:val="0"/>
+          <w:numId w:val="6"/>
+        </w:numPr>
+      </w:pPr>
+      <w:r>
+        <w:t>Ampliamente testeada.</w:t>
+      </w:r>
+    </w:p>
+    <w:p>
+      <w:pPr>
+        <w:pStyle w:val="Prrafodelista"/>
+        <w:numPr>
+          <w:ilvl w:val="0"/>
+          <w:numId w:val="6"/>
+        </w:numPr>
+      </w:pPr>
+      <w:r>
+        <w:t>Gratis.</w:t>
+      </w:r>
+    </w:p>
+    <w:p>
+      <w:pPr>
+        <w:pStyle w:val="Prrafodelista"/>
+        <w:numPr>
+          <w:ilvl w:val="0"/>
+          <w:numId w:val="6"/>
+        </w:numPr>
+      </w:pPr>
+      <w:r>
+        <w:t>Gran comunidad de soporte.</w:t>
+      </w:r>
+    </w:p>
+    <w:p>
+      <w:pPr>
+        <w:pStyle w:val="Prrafodelista"/>
+        <w:numPr>
+          <w:ilvl w:val="0"/>
+          <w:numId w:val="6"/>
+        </w:numPr>
+      </w:pPr>
+      <w:r>
+        <w:t>Numerosos plugins que realizan las tareas más frecuentes.</w:t>
+      </w:r>
+    </w:p>
+    <w:p>
+      <w:pPr>
+        <w:rPr>
+          <w:u w:val="single"/>
+        </w:rPr>
+      </w:pPr>
+      <w:r>
+        <w:rPr>
+          <w:u w:val="single"/>
+        </w:rPr>
+        <w:br w:type="page"/>
+      </w:r>
+    </w:p>
+    <w:p>
+      <w:pPr>
+        <w:rPr>
+          <w:u w:val="single"/>
+        </w:rPr>
+      </w:pPr>
+      <w:r>
+        <w:rPr>
+          <w:u w:val="single"/>
+        </w:rPr>
+        <w:lastRenderedPageBreak/>
+        <w:t>AGREGANDO JQUERY</w:t>
+      </w:r>
+    </w:p>
+    <w:p>
+      <w:r>
+        <w:t>2 Formas:</w:t>
+      </w:r>
+    </w:p>
+    <w:p>
+      <w:pPr>
+        <w:pStyle w:val="Prrafodelista"/>
+        <w:numPr>
+          <w:ilvl w:val="0"/>
+          <w:numId w:val="6"/>
+        </w:numPr>
+      </w:pPr>
+      <w:r>
+        <w:t>Enlazando con el servidor que contenga a su vez JQuery</w:t>
+      </w:r>
+    </w:p>
+    <w:p>
+      <w:pPr>
+        <w:pStyle w:val="Prrafodelista"/>
+        <w:numPr>
+          <w:ilvl w:val="1"/>
+          <w:numId w:val="6"/>
+        </w:numPr>
+      </w:pPr>
+      <w:r>
+        <w:t>Microsoft: &lt;script src=”</w:t>
+      </w:r>
+      <w:hyperlink r:id="rId12" w:history="1">
+        <w:r>
+          <w:rPr>
+            <w:rStyle w:val="Hipervnculo"/>
+          </w:rPr>
+          <w:t>https://ajax.aspnetcdn.com/ajax/jQuery/jquery-1.8.0.js</w:t>
+        </w:r>
+      </w:hyperlink>
+      <w:r>
+        <w:t>”&gt;&lt;/script&gt;</w:t>
+      </w:r>
+    </w:p>
+    <w:p>
+      <w:pPr>
+        <w:pStyle w:val="Prrafodelista"/>
+        <w:numPr>
+          <w:ilvl w:val="1"/>
+          <w:numId w:val="6"/>
+        </w:numPr>
+      </w:pPr>
+      <w:r>
+        <w:t>JQuery: &lt;script src=”</w:t>
+      </w:r>
+      <w:hyperlink r:id="rId13" w:history="1">
+        <w:r>
+          <w:rPr>
+            <w:rStyle w:val="Hipervnculo"/>
+          </w:rPr>
+          <w:t>https://code.jquery.com/jquery-3.5.0.js</w:t>
+        </w:r>
+      </w:hyperlink>
+      <w:r>
+        <w:t>”&gt;&lt;/script&gt;</w:t>
+      </w:r>
+    </w:p>
+    <w:p>
+      <w:pPr>
+        <w:pStyle w:val="Prrafodelista"/>
+        <w:numPr>
+          <w:ilvl w:val="1"/>
+          <w:numId w:val="6"/>
+        </w:numPr>
+      </w:pPr>
+      <w:r>
+        <w:t>Google: &lt;script src=”</w:t>
+      </w:r>
+      <w:hyperlink r:id="rId14" w:history="1">
+        <w:r>
+          <w:rPr>
+            <w:rStyle w:val="Hipervnculo"/>
+          </w:rPr>
+          <w:t>https://ajax.googleapis.com/ajax/libs/jquery/3.6.0/jquery.min.js</w:t>
+        </w:r>
+      </w:hyperlink>
+      <w:r>
+        <w:t>”&gt;&lt;/script</w:t>
+      </w:r>
+    </w:p>
+    <w:p>
+      <w:pPr>
+        <w:pStyle w:val="Prrafodelista"/>
+        <w:numPr>
+          <w:ilvl w:val="1"/>
+          <w:numId w:val="6"/>
+        </w:numPr>
+      </w:pPr>
+      <w:r>
+        <w:t>Descargando tu propia copia de JQquery</w:t>
+      </w:r>
+    </w:p>
+    <w:p>
+      <w:pPr>
+        <w:rPr>
+          <w:b/>
+          <w:bCs/>
+        </w:rPr>
+      </w:pPr>
+      <w:r>
+        <w:rPr>
+          <w:b/>
+          <w:bCs/>
+        </w:rPr>
+        <w:t>Estructura dentro del head:</w:t>
+      </w:r>
+    </w:p>
+    <w:p>
+      <w:pPr>
+        <w:pStyle w:val="Sinespaciado"/>
+      </w:pPr>
+      <w:r>
+        <w:tab/>
+        <w:t>&lt;script src=”js/jquery-1.11.1.js”&gt;&lt;/script&gt;</w:t>
+      </w:r>
+    </w:p>
+    <w:p>
+      <w:pPr>
+        <w:pStyle w:val="Sinespaciado"/>
+      </w:pPr>
+      <w:r>
+        <w:tab/>
+        <w:t>&lt;script&gt;</w:t>
+      </w:r>
+    </w:p>
+    <w:p>
+      <w:pPr>
+        <w:pStyle w:val="Sinespaciado"/>
+      </w:pPr>
+      <w:r>
+        <w:tab/>
+      </w:r>
+      <w:r>
+        <w:tab/>
+        <w:t>$(document).ready(function(){</w:t>
+      </w:r>
+    </w:p>
+    <w:p>
+      <w:pPr>
+        <w:pStyle w:val="Sinespaciado"/>
+      </w:pPr>
+      <w:r>
+        <w:tab/>
+      </w:r>
+      <w:r>
+        <w:tab/>
+      </w:r>
+      <w:r>
+        <w:tab/>
+        <w:t>//aquí va el código javascript</w:t>
+      </w:r>
+    </w:p>
+    <w:p>
+      <w:pPr>
+        <w:pStyle w:val="Sinespaciado"/>
+      </w:pPr>
+      <w:r>
+        <w:t>});</w:t>
+      </w:r>
+    </w:p>
+    <w:p>
+      <w:pPr>
+        <w:pStyle w:val="Sinespaciado"/>
+      </w:pPr>
+      <w:r>
+        <w:tab/>
+        <w:t>&lt;/script&gt;</w:t>
+      </w:r>
+    </w:p>
+    <w:p>
+      <w:pPr>
+        <w:rPr>
+          <w:b/>
+          <w:bCs/>
+        </w:rPr>
+      </w:pPr>
+      <w:r>
+        <w:rPr>
+          <w:b/>
+          <w:bCs/>
+        </w:rPr>
+        <w:t>Forma reducida:</w:t>
+      </w:r>
+    </w:p>
+    <w:p>
+      <w:pPr>
+        <w:pStyle w:val="Sinespaciado"/>
+      </w:pPr>
+      <w:r>
+        <w:tab/>
+        <w:t>$(function(){</w:t>
+      </w:r>
+    </w:p>
+    <w:p>
+      <w:pPr>
+        <w:pStyle w:val="Sinespaciado"/>
+      </w:pPr>
+      <w:r>
+        <w:tab/>
+      </w:r>
+      <w:r>
+        <w:tab/>
+        <w:t>//aquí va tu código</w:t>
+      </w:r>
+    </w:p>
+    <w:p>
+      <w:pPr>
+        <w:pStyle w:val="Sinespaciado"/>
+      </w:pPr>
+      <w:r>
+        <w:t>});</w:t>
+      </w:r>
+    </w:p>
+    <w:p>
+      <w:pPr>
+        <w:rPr>
+          <w:b/>
+          <w:bCs/>
+          <w:u w:val="single"/>
+        </w:rPr>
+      </w:pPr>
+      <w:r>
+        <w:rPr>
+          <w:b/>
+          <w:bCs/>
+          <w:u w:val="single"/>
+        </w:rPr>
+        <w:t xml:space="preserve">Vídeo </w:t>
+      </w:r>
+      <w:r>
+        <w:rPr>
+          <w:b/>
+          <w:bCs/>
+          <w:u w:val="single"/>
+        </w:rPr>
+        <w:t>30</w:t>
+      </w:r>
+      <w:r>
+        <w:rPr>
+          <w:b/>
+          <w:bCs/>
+          <w:u w:val="single"/>
+        </w:rPr>
+        <w:t xml:space="preserve"> </w:t>
+      </w:r>
+      <w:r>
+        <w:rPr>
+          <w:b/>
+          <w:bCs/>
+          <w:u w:val="single"/>
+        </w:rPr>
+        <w:t>JQUERY I</w:t>
+      </w:r>
+      <w:r>
+        <w:rPr>
+          <w:b/>
+          <w:bCs/>
+          <w:u w:val="single"/>
+        </w:rPr>
+        <w:t>I</w:t>
+      </w:r>
+    </w:p>
+    <w:p>
+      <w:pPr>
+        <w:rPr>
+          <w:b/>
+          <w:bCs/>
+        </w:rPr>
+      </w:pPr>
+      <w:r>
+        <w:rPr>
+          <w:b/>
+          <w:bCs/>
+        </w:rPr>
+        <w:t>JQuery y el DOM</w:t>
+      </w:r>
+      <w:r>
+        <w:rPr>
+          <w:b/>
+          <w:bCs/>
+        </w:rPr>
+        <w:t xml:space="preserve"> (</w:t>
+      </w:r>
+      <w:r>
+        <w:rPr>
+          <w:b/>
+          <w:bCs/>
+        </w:rPr>
+        <w:t>Modelo de objeto de documento</w:t>
+      </w:r>
+      <w:r>
+        <w:rPr>
+          <w:b/>
+          <w:bCs/>
+        </w:rPr>
+        <w:t>)</w:t>
+      </w:r>
+    </w:p>
+    <w:tbl>
+      <w:tblPr>
+        <w:tblStyle w:val="Tablaconcuadrcula"/>
+        <w:tblW w:w="0" w:type="auto"/>
+        <w:tblBorders>
+          <w:top w:val="none" w:sz="0" w:space="0" w:color="auto"/>
+          <w:left w:val="none" w:sz="0" w:space="0" w:color="auto"/>
+          <w:bottom w:val="none" w:sz="0" w:space="0" w:color="auto"/>
+          <w:right w:val="none" w:sz="0" w:space="0" w:color="auto"/>
+          <w:insideH w:val="none" w:sz="0" w:space="0" w:color="auto"/>
+          <w:insideV w:val="none" w:sz="0" w:space="0" w:color="auto"/>
+        </w:tblBorders>
+        <w:tblLook w:val="04A0" w:firstRow="1" w:lastRow="0" w:firstColumn="1" w:lastColumn="0" w:noHBand="0" w:noVBand="1"/>
+      </w:tblPr>
+      <w:tblGrid>
+        <w:gridCol w:w="4673"/>
+        <w:gridCol w:w="5381"/>
+      </w:tblGrid>
+      <w:tr>
+        <w:tc>
+          <w:tcPr>
+            <w:tcW w:w="4673" w:type="dxa"/>
+          </w:tcPr>
+          <w:p>
+            <w:pPr>
+              <w:rPr>
+                <w:sz w:val="18"/>
+                <w:szCs w:val="18"/>
+              </w:rPr>
+            </w:pPr>
+            <w:r>
+              <w:rPr>
+                <w:sz w:val="18"/>
+                <w:szCs w:val="18"/>
+              </w:rPr>
+              <w:t>&lt;!DOCTYPE html&gt;</w:t>
+            </w:r>
+          </w:p>
+          <w:p>
+            <w:pPr>
+              <w:rPr>
+                <w:sz w:val="18"/>
+                <w:szCs w:val="18"/>
+              </w:rPr>
+            </w:pPr>
+            <w:r>
+              <w:rPr>
+                <w:sz w:val="18"/>
+                <w:szCs w:val="18"/>
+              </w:rPr>
+              <w:t>&lt;html&gt;</w:t>
+            </w:r>
+          </w:p>
+          <w:p>
+            <w:pPr>
+              <w:rPr>
+                <w:sz w:val="18"/>
+                <w:szCs w:val="18"/>
+              </w:rPr>
+            </w:pPr>
+            <w:r>
+              <w:rPr>
+                <w:sz w:val="18"/>
+                <w:szCs w:val="18"/>
+              </w:rPr>
+              <w:t>&lt;head&gt;</w:t>
+            </w:r>
+          </w:p>
+          <w:p>
+            <w:pPr>
+              <w:rPr>
+                <w:sz w:val="18"/>
+                <w:szCs w:val="18"/>
+              </w:rPr>
+            </w:pPr>
+            <w:r>
+              <w:rPr>
+                <w:sz w:val="18"/>
+                <w:szCs w:val="18"/>
+              </w:rPr>
+              <w:t>&lt;meta charset=”UTF-8”&gt;</w:t>
+            </w:r>
+          </w:p>
+          <w:p>
+            <w:pPr>
+              <w:rPr>
+                <w:sz w:val="18"/>
+                <w:szCs w:val="18"/>
+              </w:rPr>
+            </w:pPr>
+            <w:r>
+              <w:rPr>
+                <w:sz w:val="18"/>
+                <w:szCs w:val="18"/>
+              </w:rPr>
+              <w:t xml:space="preserve">&lt;title&gt;Ejemplo&lt;/title&gt;   </w:t>
+            </w:r>
+          </w:p>
+          <w:p>
+            <w:pPr>
+              <w:rPr>
+                <w:sz w:val="18"/>
+                <w:szCs w:val="18"/>
+              </w:rPr>
+            </w:pPr>
+            <w:r>
+              <w:rPr>
+                <w:sz w:val="18"/>
+                <w:szCs w:val="18"/>
+              </w:rPr>
+              <w:t>&lt;</w:t>
+            </w:r>
+            <w:r>
+              <w:rPr>
+                <w:sz w:val="18"/>
+                <w:szCs w:val="18"/>
+              </w:rPr>
+              <w:t>/</w:t>
+            </w:r>
+            <w:r>
+              <w:rPr>
+                <w:sz w:val="18"/>
+                <w:szCs w:val="18"/>
+              </w:rPr>
+              <w:t>head&gt;</w:t>
+            </w:r>
+          </w:p>
+          <w:p>
+            <w:pPr>
+              <w:rPr>
+                <w:sz w:val="18"/>
+                <w:szCs w:val="18"/>
+              </w:rPr>
+            </w:pPr>
+            <w:r>
+              <w:rPr>
+                <w:sz w:val="18"/>
+                <w:szCs w:val="18"/>
+              </w:rPr>
+              <w:t>&lt;body class=”home”&gt;</w:t>
+            </w:r>
+          </w:p>
+          <w:p>
+            <w:pPr>
+              <w:rPr>
+                <w:sz w:val="18"/>
+                <w:szCs w:val="18"/>
+              </w:rPr>
+            </w:pPr>
+            <w:r>
+              <w:rPr>
+                <w:sz w:val="18"/>
+                <w:szCs w:val="18"/>
+              </w:rPr>
+              <w:t>&lt;h1 id =”cabecera”&gt;Bienvenido&lt;/h1&gt;</w:t>
+            </w:r>
+          </w:p>
+          <w:p>
+            <w:pPr>
+              <w:rPr>
+                <w:sz w:val="18"/>
+                <w:szCs w:val="18"/>
+              </w:rPr>
+            </w:pPr>
+            <w:r>
+              <w:rPr>
+                <w:sz w:val="18"/>
+                <w:szCs w:val="18"/>
+              </w:rPr>
+              <w:t>&lt;p&gt;Aquí iríra &lt;strong&gt;algo importante&lt;/strong&gt; para ti&lt;/p&gt;</w:t>
+            </w:r>
+          </w:p>
+          <w:p>
+            <w:pPr>
+              <w:rPr>
+                <w:sz w:val="18"/>
+                <w:szCs w:val="18"/>
+              </w:rPr>
+            </w:pPr>
+            <w:r>
+              <w:rPr>
+                <w:sz w:val="18"/>
+                <w:szCs w:val="18"/>
+              </w:rPr>
+              <w:t>&lt;/body&gt;</w:t>
+            </w:r>
+          </w:p>
+          <w:p>
+            <w:r>
+              <w:rPr>
+                <w:sz w:val="18"/>
+                <w:szCs w:val="18"/>
+              </w:rPr>
+              <w:t>&lt;/html&gt;</w:t>
+            </w:r>
+          </w:p>
+        </w:tc>
+        <w:tc>
+          <w:tcPr>
+            <w:tcW w:w="5381" w:type="dxa"/>
+          </w:tcPr>
+          <w:p>
+            <w:pPr>
+              <w:jc w:val="center"/>
+            </w:pPr>
+            <w:r>
+              <w:rPr>
+                <w:noProof/>
+              </w:rPr>
+              <w:drawing>
+                <wp:inline distT="0" distB="0" distL="0" distR="0" wp14:anchorId="664F5BC1" wp14:editId="6B2DD336">
+                  <wp:extent cx="3280403" cy="1836751"/>
+                  <wp:effectExtent l="0" t="0" r="0" b="0"/>
+                  <wp:docPr id="6" name="Imagen 6"/>
+                  <wp:cNvGraphicFramePr>
+                    <a:graphicFrameLocks xmlns:a="http://schemas.openxmlformats.org/drawingml/2006/main" noChangeAspect="1"/>
+                  </wp:cNvGraphicFramePr>
+                  <a:graphic xmlns:a="http://schemas.openxmlformats.org/drawingml/2006/main">
+                    <a:graphicData uri="http://schemas.openxmlformats.org/drawingml/2006/picture">
+                      <pic:pic xmlns:pic="http://schemas.openxmlformats.org/drawingml/2006/picture">
+                        <pic:nvPicPr>
+                          <pic:cNvPr id="1" name=""/>
+                          <pic:cNvPicPr/>
+                        </pic:nvPicPr>
+                        <pic:blipFill>
+                          <a:blip r:embed="rId15"/>
+                          <a:stretch>
+                            <a:fillRect/>
+                          </a:stretch>
+                        </pic:blipFill>
+                        <pic:spPr>
+                          <a:xfrm>
+                            <a:off x="0" y="0"/>
+                            <a:ext cx="3328954" cy="1863936"/>
+                          </a:xfrm>
+                          <a:prstGeom prst="rect">
+                            <a:avLst/>
+                          </a:prstGeom>
+                        </pic:spPr>
+                      </pic:pic>
+                    </a:graphicData>
+                  </a:graphic>
+                </wp:inline>
+              </w:drawing>
+            </w:r>
+          </w:p>
+        </w:tc>
+      </w:tr>
+    </w:tbl>
+    <w:p>
+      <w:pPr>
+        <w:rPr>
+          <w:b/>
+          <w:bCs/>
+        </w:rPr>
+      </w:pPr>
+      <w:r>
+        <w:rPr>
+          <w:b/>
+          <w:bCs/>
+        </w:rPr>
+        <w:t>SELECCIONANDO ELEMENTOS CON JQUERY</w:t>
+      </w:r>
+    </w:p>
+    <w:p>
+      <w:pPr>
+        <w:pStyle w:val="Prrafodelista"/>
+        <w:numPr>
+          <w:ilvl w:val="0"/>
+          <w:numId w:val="6"/>
+        </w:numPr>
+      </w:pPr>
+      <w:r>
+        <w:t>Document.getElementById() -&gt; solo podrías escoger 1 elemento, no se pueden repetir id</w:t>
+      </w:r>
+    </w:p>
+    <w:p>
+      <w:pPr>
+        <w:pStyle w:val="Prrafodelista"/>
+        <w:numPr>
+          <w:ilvl w:val="0"/>
+          <w:numId w:val="6"/>
+        </w:numPr>
+      </w:pPr>
+      <w:r>
+        <w:t>Document.getElementByTagName() -&gt; Se pueden elegir varios elementos. Ej: todas las &lt;p&gt;</w:t>
+      </w:r>
+    </w:p>
+    <w:p>
+      <w:pPr>
+        <w:pStyle w:val="Prrafodelista"/>
+        <w:numPr>
+          <w:ilvl w:val="0"/>
+          <w:numId w:val="6"/>
+        </w:numPr>
+      </w:pPr>
+      <w:r>
+        <w:t>Utilizando selectores CSS y su sintaxis</w:t>
+      </w:r>
+    </w:p>
+    <w:p>
+      <w:pPr>
+        <w:pStyle w:val="Prrafodelista"/>
+        <w:numPr>
+          <w:ilvl w:val="1"/>
+          <w:numId w:val="6"/>
+        </w:numPr>
+      </w:pPr>
+      <w:r>
+        <w:t>&lt;p class=”contacto”&gt;C/ Gran Vía 55&lt;/p&gt;</w:t>
+      </w:r>
+    </w:p>
+    <w:p>
+      <w:pPr>
+        <w:pStyle w:val="Prrafodelista"/>
+        <w:numPr>
+          <w:ilvl w:val="1"/>
+          <w:numId w:val="6"/>
+        </w:numPr>
+      </w:pPr>
+      <w:r>
+        <w:t>$(“.contacto”);</w:t>
+      </w:r>
+      <w:r>
+        <w:t xml:space="preserve"> </w:t>
+      </w:r>
+      <w:r>
+        <w:rPr>
+          <w:highlight w:val="yellow"/>
+        </w:rPr>
+        <w:t>= getElementById() de una class</w:t>
+      </w:r>
+    </w:p>
+    <w:p>
+      <w:pPr>
+        <w:pStyle w:val="Prrafodelista"/>
+        <w:numPr>
+          <w:ilvl w:val="1"/>
+          <w:numId w:val="6"/>
+        </w:numPr>
+      </w:pPr>
+      <w:r>
+        <w:t>&lt;p id=”contacto”&gt;C/ Gran Vía 55&lt;/p&gt;</w:t>
+      </w:r>
+    </w:p>
+    <w:p>
+      <w:pPr>
+        <w:pStyle w:val="Prrafodelista"/>
+        <w:numPr>
+          <w:ilvl w:val="1"/>
+          <w:numId w:val="6"/>
+        </w:numPr>
+      </w:pPr>
+      <w:r>
+        <w:t>$(#contacto);</w:t>
+      </w:r>
+      <w:r>
+        <w:t xml:space="preserve"> </w:t>
+      </w:r>
+      <w:r>
+        <w:rPr>
+          <w:highlight w:val="yellow"/>
+        </w:rPr>
+        <w:t>= getElementById() de un id</w:t>
+      </w:r>
+    </w:p>
+    <w:p>
+      <w:pPr>
+        <w:pStyle w:val="Prrafodelista"/>
+        <w:numPr>
+          <w:ilvl w:val="1"/>
+          <w:numId w:val="6"/>
+        </w:numPr>
+      </w:pPr>
+      <w:r>
+        <w:t>&lt;p&gt;C/ Gran Vía 55&lt;/p&gt;</w:t>
+      </w:r>
+    </w:p>
+    <w:p>
+      <w:pPr>
+        <w:pStyle w:val="Prrafodelista"/>
+        <w:numPr>
+          <w:ilvl w:val="1"/>
+          <w:numId w:val="6"/>
+        </w:numPr>
+      </w:pPr>
+      <w:r>
+        <w:t>$(“p”);</w:t>
+      </w:r>
+      <w:r>
+        <w:t xml:space="preserve"> </w:t>
+      </w:r>
+      <w:r>
+        <w:rPr>
+          <w:highlight w:val="yellow"/>
+        </w:rPr>
+        <w:t>= getElementByTagName</w:t>
+      </w:r>
+    </w:p>
+    <w:p>
+      <w:r>
+        <w:br w:type="page"/>
+      </w:r>
+    </w:p>
+    <w:p>
+      <w:r>
+        <w:rPr>
+          <w:b/>
+          <w:bCs/>
+        </w:rPr>
+        <w:lastRenderedPageBreak/>
+        <w:t>Ejemplos</w:t>
+      </w:r>
+      <w:r>
+        <w:t>:</w:t>
+      </w:r>
+    </w:p>
+    <w:p>
+      <w:r>
+        <w:t>&lt;p id=”mensaje”&gt;Esto es un mensaje para todos&lt;/p&gt;</w:t>
+      </w:r>
+    </w:p>
+    <w:p>
+      <w:r>
+        <w:t>Alternativas para seleccionar el elemento desde JavaScript:</w:t>
+      </w:r>
+    </w:p>
+    <w:p>
+      <w:pPr>
+        <w:pStyle w:val="Prrafodelista"/>
+        <w:numPr>
+          <w:ilvl w:val="0"/>
+          <w:numId w:val="6"/>
+        </w:numPr>
+      </w:pPr>
+      <w:r>
+        <w:t>Var el_mensaje=document.getElementById(“mensaje”).value;</w:t>
+      </w:r>
+    </w:p>
+    <w:p>
+      <w:pPr>
+        <w:pStyle w:val="Prrafodelista"/>
+        <w:numPr>
+          <w:ilvl w:val="0"/>
+          <w:numId w:val="6"/>
+        </w:numPr>
+      </w:pPr>
+      <w:r>
+        <w:t>Var el_mensaje=$(“#mensaje”).value;</w:t>
+      </w:r>
+    </w:p>
+    <w:p>
+      <w:pPr>
+        <w:pStyle w:val="Prrafodelista"/>
+        <w:numPr>
+          <w:ilvl w:val="1"/>
+          <w:numId w:val="6"/>
+        </w:numPr>
+      </w:pPr>
+      <w:r>
+        <w:br w:type="page"/>
+      </w:r>
+    </w:p>
+    <w:p/>
+    <w:p>
+      <w:pPr>
+        <w:pStyle w:val="Sinespaciado"/>
+        <w:jc w:val="center"/>
+        <w:rPr>
+          <w:b/>
+          <w:bCs/>
+          <w:u w:val="single"/>
+        </w:rPr>
+      </w:pPr>
+      <w:r>
+        <w:rPr>
+          <w:b/>
+          <w:bCs/>
+          <w:u w:val="single"/>
+        </w:rPr>
         <w:t>PROPIEDADES, FUNCIONES Y MÉTODOS DE ARRAY IMPORTANTES</w:t>
       </w:r>
     </w:p>
@@ -2173,37 +3533,14 @@
       <w:pPr>
         <w:pStyle w:val="Sinespaciado"/>
       </w:pPr>
-      <w:proofErr w:type="spellStart"/>
-      <w:r>
-        <w:t>length</w:t>
-      </w:r>
-      <w:proofErr w:type="spellEnd"/>
-      <w:r>
-        <w:t xml:space="preserve"> -&gt; Muestra el </w:t>
+      <w:r>
+        <w:t xml:space="preserve">length -&gt; Muestra el </w:t>
       </w:r>
       <w:r>
         <w:t>número</w:t>
       </w:r>
       <w:r>
-        <w:t xml:space="preserve"> de elementos en la array </w:t>
-      </w:r>
-      <w:proofErr w:type="spellStart"/>
-      <w:r>
-        <w:t>ejm</w:t>
-      </w:r>
-      <w:proofErr w:type="spellEnd"/>
-      <w:r>
-        <w:t xml:space="preserve">: </w:t>
-      </w:r>
-      <w:proofErr w:type="spellStart"/>
-      <w:proofErr w:type="gramStart"/>
-      <w:r>
-        <w:t>artículos.length</w:t>
-      </w:r>
-      <w:proofErr w:type="spellEnd"/>
-      <w:proofErr w:type="gramEnd"/>
-      <w:r>
-        <w:t>=4</w:t>
+        <w:t xml:space="preserve"> de elementos en la array ejm: artículos.length=4</w:t>
       </w:r>
     </w:p>
     <w:p>
@@ -2235,297 +3572,159 @@
       <w:pPr>
         <w:pStyle w:val="Sinespaciado"/>
       </w:pPr>
-      <w:proofErr w:type="spellStart"/>
-      <w:proofErr w:type="gramStart"/>
       <w:r>
         <w:t>Typeof</w:t>
       </w:r>
-      <w:proofErr w:type="spellEnd"/>
-      <w:r>
-        <w:t>(</w:t>
-      </w:r>
-      <w:proofErr w:type="gramEnd"/>
-      <w:r>
-        <w:t xml:space="preserve">) -&gt; Muestra el tipo de dato introducido, </w:t>
-      </w:r>
-      <w:proofErr w:type="spellStart"/>
-      <w:r>
-        <w:t>int</w:t>
-      </w:r>
-      <w:proofErr w:type="spellEnd"/>
-      <w:r>
-        <w:t xml:space="preserve">, </w:t>
-      </w:r>
-      <w:proofErr w:type="spellStart"/>
-      <w:r>
-        <w:t>char</w:t>
-      </w:r>
-      <w:proofErr w:type="spellEnd"/>
-      <w:r>
-        <w:t xml:space="preserve">, </w:t>
-      </w:r>
-      <w:proofErr w:type="spellStart"/>
-      <w:r>
-        <w:t>boolean</w:t>
-      </w:r>
-      <w:proofErr w:type="spellEnd"/>
+      <w:r>
+        <w:t>() -&gt; Muestra el tipo de dato introducido, int, char, boolean.</w:t>
+      </w:r>
+    </w:p>
+    <w:p>
+      <w:pPr>
+        <w:pStyle w:val="Sinespaciado"/>
+      </w:pPr>
+      <w:r>
+        <w:t>parseInt() -&gt; Cambia el tipo de dato a númerico.</w:t>
+      </w:r>
+    </w:p>
+    <w:p>
+      <w:pPr>
+        <w:pStyle w:val="Sinespaciado"/>
+        <w:rPr>
+          <w:b/>
+          <w:bCs/>
+        </w:rPr>
+      </w:pPr>
+    </w:p>
+    <w:p>
+      <w:pPr>
+        <w:pStyle w:val="Sinespaciado"/>
+        <w:rPr>
+          <w:b/>
+          <w:bCs/>
+        </w:rPr>
+      </w:pPr>
+      <w:r>
+        <w:rPr>
+          <w:b/>
+          <w:bCs/>
+        </w:rPr>
+        <w:t>MÉTODOS:</w:t>
+      </w:r>
+    </w:p>
+    <w:p>
+      <w:pPr>
+        <w:pStyle w:val="Sinespaciado"/>
+      </w:pPr>
+      <w:r>
+        <w:t xml:space="preserve">Prompt -&gt; </w:t>
+      </w:r>
+      <w:r>
+        <w:t>M</w:t>
+      </w:r>
+      <w:r>
+        <w:t xml:space="preserve">ensajes de alerta en una pequeña ventana modal en la cual se puede </w:t>
+      </w:r>
+      <w:r>
+        <w:rPr>
+          <w:highlight w:val="yellow"/>
+        </w:rPr>
+        <w:t xml:space="preserve">rellenar información de </w:t>
+      </w:r>
+      <w:r>
+        <w:rPr>
+          <w:b/>
+          <w:bCs/>
+          <w:highlight w:val="yellow"/>
+        </w:rPr>
+        <w:t xml:space="preserve">tipo </w:t>
+      </w:r>
+      <w:r>
+        <w:rPr>
+          <w:b/>
+          <w:bCs/>
+          <w:highlight w:val="yellow"/>
+        </w:rPr>
+        <w:t>texto</w:t>
+      </w:r>
       <w:r>
         <w:t>.</w:t>
       </w:r>
-    </w:p>
-    <w:p>
-      <w:pPr>
-        <w:pStyle w:val="Sinespaciado"/>
-      </w:pPr>
-      <w:proofErr w:type="spellStart"/>
-      <w:proofErr w:type="gramStart"/>
-      <w:r>
-        <w:t>parseInt</w:t>
-      </w:r>
-      <w:proofErr w:type="spellEnd"/>
-      <w:r>
-        <w:t>(</w:t>
-      </w:r>
-      <w:proofErr w:type="gramEnd"/>
-      <w:r>
-        <w:t xml:space="preserve">) -&gt; Cambia el tipo de dato a </w:t>
-      </w:r>
-      <w:proofErr w:type="spellStart"/>
-      <w:r>
-        <w:t>númerico</w:t>
-      </w:r>
-      <w:proofErr w:type="spellEnd"/>
-      <w:r>
-        <w:t>.</w:t>
-      </w:r>
-    </w:p>
-    <w:p>
-      <w:pPr>
-        <w:pStyle w:val="Sinespaciado"/>
-        <w:rPr>
-          <w:b/>
-          <w:bCs/>
-        </w:rPr>
-      </w:pPr>
-    </w:p>
-    <w:p>
-      <w:pPr>
-        <w:pStyle w:val="Sinespaciado"/>
-        <w:rPr>
-          <w:b/>
-          <w:bCs/>
-        </w:rPr>
-      </w:pPr>
-      <w:r>
-        <w:rPr>
-          <w:b/>
-          <w:bCs/>
-        </w:rPr>
-        <w:t>MÉTODOS:</w:t>
-      </w:r>
-    </w:p>
-    <w:p>
-      <w:pPr>
-        <w:pStyle w:val="Sinespaciado"/>
-      </w:pPr>
-      <w:proofErr w:type="spellStart"/>
-      <w:r>
-        <w:t>Prompt</w:t>
-      </w:r>
-      <w:proofErr w:type="spellEnd"/>
-      <w:r>
-        <w:t xml:space="preserve"> -&gt; </w:t>
-      </w:r>
-      <w:r>
-        <w:t>M</w:t>
-      </w:r>
-      <w:r>
-        <w:t>ensajes de alerta en una pequeña ventana modal en la cual se puede rellenar información</w:t>
-      </w:r>
-      <w:r>
-        <w:t xml:space="preserve"> de tipo </w:t>
-      </w:r>
-      <w:r>
-        <w:t>texto</w:t>
-      </w:r>
-      <w:r>
-        <w:t>.</w:t>
-      </w:r>
-      <w:r>
-        <w:t xml:space="preserve"> Se le puede añadir un valor por defecto para que en navegadores como IE no salga “</w:t>
-      </w:r>
-      <w:proofErr w:type="spellStart"/>
-      <w:r>
-        <w:t>undefined</w:t>
-      </w:r>
-      <w:proofErr w:type="spellEnd"/>
-      <w:r>
-        <w:t xml:space="preserve">”. Ejemplo: </w:t>
-      </w:r>
-      <w:proofErr w:type="spellStart"/>
-      <w:r>
-        <w:t>prompt</w:t>
-      </w:r>
-      <w:proofErr w:type="spellEnd"/>
-      <w:r>
-        <w:t>(“Texto”</w:t>
-      </w:r>
-      <w:proofErr w:type="gramStart"/>
-      <w:r>
-        <w:t>,”</w:t>
-      </w:r>
-      <w:proofErr w:type="spellStart"/>
-      <w:r>
-        <w:t>Valor</w:t>
-      </w:r>
-      <w:proofErr w:type="gramEnd"/>
-      <w:r>
-        <w:t>_defecto</w:t>
-      </w:r>
-      <w:proofErr w:type="spellEnd"/>
-      <w:r>
-        <w:t>”)</w:t>
-      </w:r>
-    </w:p>
-    <w:p>
-      <w:pPr>
-        <w:pStyle w:val="Sinespaciado"/>
-      </w:pPr>
-      <w:proofErr w:type="spellStart"/>
-      <w:r>
-        <w:t>push</w:t>
-      </w:r>
-      <w:proofErr w:type="spellEnd"/>
-      <w:r>
-        <w:t xml:space="preserve"> -&gt; Añade un nuevo elemento al final del array </w:t>
-      </w:r>
-      <w:proofErr w:type="spellStart"/>
-      <w:r>
-        <w:t>ejm</w:t>
-      </w:r>
-      <w:proofErr w:type="spellEnd"/>
-      <w:r>
-        <w:t xml:space="preserve">: </w:t>
-      </w:r>
-      <w:proofErr w:type="spellStart"/>
-      <w:proofErr w:type="gramStart"/>
-      <w:r>
-        <w:t>artículos.push</w:t>
-      </w:r>
-      <w:proofErr w:type="spellEnd"/>
-      <w:proofErr w:type="gramEnd"/>
-      <w:r>
-        <w:t>(“balón”);</w:t>
-      </w:r>
-    </w:p>
-    <w:p>
-      <w:pPr>
-        <w:pStyle w:val="Sinespaciado"/>
-      </w:pPr>
-      <w:proofErr w:type="spellStart"/>
-      <w:r>
-        <w:t>unshift</w:t>
-      </w:r>
-      <w:proofErr w:type="spellEnd"/>
-      <w:r>
-        <w:t xml:space="preserve"> -&gt; Añade un nuevo elemento al principio del array </w:t>
-      </w:r>
-      <w:proofErr w:type="spellStart"/>
-      <w:r>
-        <w:t>ejm</w:t>
-      </w:r>
-      <w:proofErr w:type="spellEnd"/>
-      <w:r>
-        <w:t xml:space="preserve">: </w:t>
-      </w:r>
-      <w:proofErr w:type="spellStart"/>
-      <w:proofErr w:type="gramStart"/>
-      <w:r>
-        <w:t>artículos.push</w:t>
-      </w:r>
-      <w:proofErr w:type="spellEnd"/>
-      <w:proofErr w:type="gramEnd"/>
-      <w:r>
-        <w:t xml:space="preserve"> (“balón”);</w:t>
-      </w:r>
-    </w:p>
-    <w:p>
-      <w:pPr>
-        <w:pStyle w:val="Sinespaciado"/>
-      </w:pPr>
-      <w:r>
-        <w:t xml:space="preserve">pop -&gt; Elimina elementos al final del array. </w:t>
-      </w:r>
-      <w:proofErr w:type="spellStart"/>
-      <w:proofErr w:type="gramStart"/>
-      <w:r>
-        <w:t>Articulos.pop</w:t>
-      </w:r>
-      <w:proofErr w:type="spellEnd"/>
-      <w:r>
-        <w:t>(</w:t>
-      </w:r>
-      <w:proofErr w:type="gramEnd"/>
-      <w:r>
-        <w:t>);</w:t>
-      </w:r>
-    </w:p>
-    <w:p>
-      <w:pPr>
-        <w:pStyle w:val="Sinespaciado"/>
-      </w:pPr>
-      <w:r>
-        <w:t xml:space="preserve">shift -&gt; Elimina elementos al principio del array. </w:t>
-      </w:r>
-      <w:proofErr w:type="spellStart"/>
-      <w:r>
-        <w:t>Artículos.shifth</w:t>
-      </w:r>
-      <w:proofErr w:type="spellEnd"/>
-      <w:r>
-        <w:t>();</w:t>
-      </w:r>
-    </w:p>
-    <w:p>
-      <w:pPr>
-        <w:pStyle w:val="Sinespaciado"/>
-      </w:pPr>
-      <w:proofErr w:type="spellStart"/>
-      <w:proofErr w:type="gramStart"/>
-      <w:r>
-        <w:t>toLowerCase</w:t>
-      </w:r>
-      <w:proofErr w:type="spellEnd"/>
-      <w:r>
-        <w:t>(</w:t>
-      </w:r>
-      <w:proofErr w:type="gramEnd"/>
-      <w:r>
-        <w:t>) -&gt; Convierte una cadena de texto a minúsculas.</w:t>
-      </w:r>
-    </w:p>
-    <w:p>
-      <w:pPr>
-        <w:pStyle w:val="Sinespaciado"/>
-      </w:pPr>
-      <w:proofErr w:type="spellStart"/>
-      <w:proofErr w:type="gramStart"/>
-      <w:r>
-        <w:t>toUpperCase</w:t>
-      </w:r>
-      <w:proofErr w:type="spellEnd"/>
-      <w:r>
-        <w:t>(</w:t>
-      </w:r>
-      <w:proofErr w:type="gramEnd"/>
-      <w:r>
-        <w:t>) -&gt; Convierte una cadena de texto a mayúsculas.</w:t>
-      </w:r>
-    </w:p>
-    <w:p>
-      <w:pPr>
-        <w:pStyle w:val="Sinespaciado"/>
-      </w:pPr>
+      <w:r>
+        <w:t xml:space="preserve"> Se le puede añadir un valor por defecto para que en navegadores como IE no salga “undefined”. Ejemplo: prompt(“Texto”,”Valor_defecto”)</w:t>
+      </w:r>
+    </w:p>
+    <w:p>
+      <w:pPr>
+        <w:pStyle w:val="Sinespaciado"/>
+      </w:pPr>
+      <w:r>
+        <w:t>push -&gt; Añade un nuevo elemento al final del array ejm: artículos.push(“balón”);</w:t>
+      </w:r>
+    </w:p>
+    <w:p>
+      <w:pPr>
+        <w:pStyle w:val="Sinespaciado"/>
+      </w:pPr>
+      <w:r>
+        <w:t>unshift -&gt; Añade un nuevo elemento al principio del array ejm: artículos.push (“balón”);</w:t>
+      </w:r>
+    </w:p>
+    <w:p>
+      <w:pPr>
+        <w:pStyle w:val="Sinespaciado"/>
+      </w:pPr>
+      <w:r>
+        <w:t>pop -&gt; Elimina elementos al final del array. Articulos.pop();</w:t>
+      </w:r>
+    </w:p>
+    <w:p>
+      <w:pPr>
+        <w:pStyle w:val="Sinespaciado"/>
+      </w:pPr>
+      <w:r>
+        <w:t>shift -&gt; Elimina elementos al principio del array. Artículos.shifth();</w:t>
+      </w:r>
+    </w:p>
+    <w:p>
+      <w:pPr>
+        <w:pStyle w:val="Sinespaciado"/>
+      </w:pPr>
+      <w:r>
+        <w:t>toLowerCase() -&gt; Convierte una cadena de texto a minúsculas.</w:t>
+      </w:r>
+    </w:p>
+    <w:p>
+      <w:pPr>
+        <w:pStyle w:val="Sinespaciado"/>
+      </w:pPr>
+      <w:r>
+        <w:t>toUpperCase() -&gt; Convierte una cadena de texto a mayúsculas.</w:t>
+      </w:r>
+    </w:p>
+    <w:p>
+      <w:pPr>
+        <w:pStyle w:val="Sinespaciado"/>
+      </w:pPr>
+      <w:r>
+        <w:t>Math -&gt; Método para realizar cálculos matemáticos</w:t>
+      </w:r>
+    </w:p>
+    <w:p>
+      <w:pPr>
+        <w:pStyle w:val="Sinespaciado"/>
+      </w:pPr>
+      <w:r>
+        <w:t>Math.random() -&gt; crea un numero aleatorio entre 0 y 1 con 16 decimales.</w:t>
+      </w:r>
+    </w:p>
+    <w:p>
+      <w:pPr>
+        <w:pStyle w:val="Sinespaciado"/>
+      </w:pPr>
+      <w:r>
+        <w:t>Math.round(“numero decimal”) -&gt; Redondea el numero introducido.</w:t>
+      </w:r>
       <w:r>
         <w:br w:type="page"/>
       </w:r>
@@ -2548,8 +3747,6 @@
       <w:pPr>
         <w:pStyle w:val="Sinespaciado"/>
       </w:pPr>
-      <w:proofErr w:type="spellStart"/>
-      <w:proofErr w:type="gramStart"/>
       <w:r>
         <w:rPr>
           <w:color w:val="CC00CC"/>
@@ -2562,142 +3759,171 @@
         </w:rPr>
         <w:t>lert</w:t>
       </w:r>
-      <w:proofErr w:type="spellEnd"/>
-      <w:r>
+      <w:r>
+        <w:t>(“</w:t>
+      </w:r>
+      <w:r>
+        <w:rPr>
+          <w:color w:val="0070C0"/>
+        </w:rPr>
+        <w:t>Hola mundo</w:t>
+      </w:r>
+      <w:r>
+        <w:t>”); -&gt; Muestra una ventana de alerta de tipo modal (no se puede cerrar)</w:t>
+      </w:r>
+    </w:p>
+    <w:p>
+      <w:pPr>
+        <w:pStyle w:val="Sinespaciado"/>
+      </w:pPr>
+      <w:r>
+        <w:rPr>
+          <w:color w:val="CC00CC"/>
+        </w:rPr>
+        <w:t>d</w:t>
+      </w:r>
+      <w:r>
+        <w:rPr>
+          <w:color w:val="CC00CC"/>
+        </w:rPr>
+        <w:t>ocument</w:t>
+      </w:r>
+      <w:r>
+        <w:t>.</w:t>
+      </w:r>
+      <w:r>
+        <w:rPr>
+          <w:color w:val="00B050"/>
+        </w:rPr>
+        <w:t>write</w:t>
+      </w:r>
+      <w:r>
+        <w:t>(“</w:t>
+      </w:r>
+      <w:r>
+        <w:rPr>
+          <w:color w:val="0070C0"/>
+        </w:rPr>
+        <w:t>Hola alumnos</w:t>
+      </w:r>
+      <w:r>
+        <w:t>”); -&gt; Muestra una linia de texto.</w:t>
+      </w:r>
+    </w:p>
+    <w:p>
+      <w:pPr>
+        <w:pStyle w:val="Sinespaciado"/>
+      </w:pPr>
+      <w:r>
+        <w:t xml:space="preserve"> </w:t>
+      </w:r>
+      <w:r>
+        <w:rPr>
+          <w:color w:val="CC00CC"/>
+        </w:rPr>
+        <w:t>inNan</w:t>
+      </w:r>
+      <w:r>
+        <w:t xml:space="preserve">(); -&gt; </w:t>
+      </w:r>
+    </w:p>
+    <w:p>
+      <w:pPr>
+        <w:pStyle w:val="Sinespaciado"/>
+      </w:pPr>
+      <w:r>
+        <w:rPr>
+          <w:color w:val="CC00CC"/>
+        </w:rPr>
+        <w:t>prompt</w:t>
+      </w:r>
+      <w:r>
+        <w:t>("</w:t>
+      </w:r>
+      <w:r>
+        <w:rPr>
+          <w:color w:val="0070C0"/>
+        </w:rPr>
+        <w:t>Introduce tu nombre por favor</w:t>
+      </w:r>
+      <w:r>
+        <w:t>");</w:t>
+      </w:r>
+      <w:r>
+        <w:t xml:space="preserve"> -&gt; Introducion de datos.</w:t>
+      </w:r>
+      <w:r>
+        <w:t xml:space="preserve"> </w:t>
+      </w:r>
+      <w:r>
+        <w:rPr>
+          <w:b/>
+          <w:bCs/>
+          <w:i/>
+          <w:iCs/>
+          <w:highlight w:val="yellow"/>
+        </w:rPr>
+        <w:t>SOLO TIPO CHAR</w:t>
+      </w:r>
+    </w:p>
+    <w:p>
+      <w:pPr>
+        <w:pStyle w:val="Sinespaciado"/>
+      </w:pPr>
+      <w:r>
+        <w:rPr>
+          <w:color w:val="0070C0"/>
+        </w:rPr>
+        <w:t>var</w:t>
+      </w:r>
+      <w:r>
+        <w:t xml:space="preserve"> hoy=</w:t>
+      </w:r>
+      <w:r>
+        <w:rPr>
+          <w:color w:val="0070C0"/>
+        </w:rPr>
+        <w:t xml:space="preserve">new </w:t>
+      </w:r>
+      <w:r>
+        <w:rPr>
+          <w:color w:val="00B050"/>
+        </w:rPr>
+        <w:t>Date</w:t>
+      </w:r>
+      <w:r>
+        <w:rPr>
+          <w:color w:val="0070C0"/>
+        </w:rPr>
         <w:t>(</w:t>
       </w:r>
-      <w:proofErr w:type="gramEnd"/>
-      <w:r>
-        <w:t>“</w:t>
-      </w:r>
       <w:r>
         <w:rPr>
           <w:color w:val="0070C0"/>
         </w:rPr>
-        <w:t>Hola mundo</w:t>
-      </w:r>
-      <w:r>
-        <w:t>”); -&gt; Muestra una ventana de alerta de tipo modal (no se puede cerrar)</w:t>
-      </w:r>
-    </w:p>
-    <w:p>
-      <w:pPr>
-        <w:pStyle w:val="Sinespaciado"/>
-      </w:pPr>
-      <w:proofErr w:type="spellStart"/>
-      <w:proofErr w:type="gramStart"/>
-      <w:r>
-        <w:rPr>
-          <w:color w:val="CC00CC"/>
-        </w:rPr>
-        <w:t>d</w:t>
-      </w:r>
-      <w:r>
-        <w:rPr>
-          <w:color w:val="CC00CC"/>
-        </w:rPr>
-        <w:t>ocument</w:t>
-      </w:r>
-      <w:r>
-        <w:t>.</w:t>
-      </w:r>
-      <w:r>
-        <w:rPr>
-          <w:color w:val="538135" w:themeColor="accent6" w:themeShade="BF"/>
-        </w:rPr>
-        <w:t>write</w:t>
-      </w:r>
-      <w:proofErr w:type="spellEnd"/>
-      <w:proofErr w:type="gramEnd"/>
-      <w:r>
-        <w:t>(“</w:t>
+        <w:t xml:space="preserve"> </w:t>
       </w:r>
       <w:r>
         <w:rPr>
           <w:color w:val="0070C0"/>
         </w:rPr>
-        <w:t>Hola alumnos</w:t>
-      </w:r>
-      <w:r>
-        <w:t xml:space="preserve">”); -&gt; Muestra una </w:t>
-      </w:r>
-      <w:proofErr w:type="spellStart"/>
-      <w:r>
-        <w:t>linia</w:t>
-      </w:r>
-      <w:proofErr w:type="spellEnd"/>
-      <w:r>
-        <w:t xml:space="preserve"> de texto.</w:t>
-      </w:r>
-    </w:p>
-    <w:p>
-      <w:pPr>
-        <w:pStyle w:val="Sinespaciado"/>
-      </w:pPr>
-      <w:r>
-        <w:t xml:space="preserve"> </w:t>
-      </w:r>
-      <w:proofErr w:type="spellStart"/>
-      <w:proofErr w:type="gramStart"/>
-      <w:r>
-        <w:rPr>
-          <w:color w:val="CC00CC"/>
-        </w:rPr>
-        <w:t>inNan</w:t>
-      </w:r>
-      <w:proofErr w:type="spellEnd"/>
-      <w:r>
-        <w:t>(</w:t>
-      </w:r>
-      <w:proofErr w:type="gramEnd"/>
-      <w:r>
-        <w:t xml:space="preserve">); -&gt; </w:t>
-      </w:r>
-    </w:p>
-    <w:p>
-      <w:pPr>
-        <w:pStyle w:val="Sinespaciado"/>
-      </w:pPr>
-      <w:proofErr w:type="spellStart"/>
-      <w:proofErr w:type="gramStart"/>
-      <w:r>
-        <w:rPr>
-          <w:color w:val="CC00CC"/>
-        </w:rPr>
-        <w:t>prompt</w:t>
-      </w:r>
-      <w:proofErr w:type="spellEnd"/>
-      <w:r>
-        <w:t>(</w:t>
-      </w:r>
-      <w:proofErr w:type="gramEnd"/>
-      <w:r>
-        <w:t>"</w:t>
-      </w:r>
-      <w:r>
-        <w:rPr>
-          <w:color w:val="0070C0"/>
-        </w:rPr>
-        <w:t>Introduce tu nombre por favor</w:t>
-      </w:r>
-      <w:r>
-        <w:t>");</w:t>
-      </w:r>
-      <w:r>
-        <w:t xml:space="preserve"> -&gt; </w:t>
-      </w:r>
-      <w:proofErr w:type="spellStart"/>
-      <w:r>
-        <w:t>Introducion</w:t>
-      </w:r>
-      <w:proofErr w:type="spellEnd"/>
-      <w:r>
-        <w:t xml:space="preserve"> de datos.</w:t>
-      </w:r>
+        <w:t>)</w:t>
+      </w:r>
+      <w:r>
+        <w:t>;</w:t>
+      </w:r>
+      <w:r>
+        <w:t xml:space="preserve"> -&gt; Funcion que muestra la fecha completa de hoy.</w:t>
+      </w:r>
+    </w:p>
+    <w:p>
+      <w:pPr>
+        <w:pStyle w:val="Sinespaciado"/>
+      </w:pPr>
     </w:p>
     <w:sectPr>
       <w:pgSz w:w="11906" w:h="16838"/>
-      <w:pgMar w:top="1417" w:right="1274" w:bottom="1417" w:left="1418" w:header="708" w:footer="708" w:gutter="0"/>
+      <w:pgMar w:top="1417" w:right="849" w:bottom="1417" w:left="993" w:header="708" w:footer="708" w:gutter="0"/>
       <w:cols w:space="708"/>
       <w:docGrid w:linePitch="360"/>
     </w:sectPr>
@@ -3156,6 +4382,230 @@
       </w:rPr>
     </w:lvl>
   </w:abstractNum>
+  <w:abstractNum w:abstractNumId="4" w15:restartNumberingAfterBreak="0">
+    <w:nsid w:val="68D7552E"/>
+    <w:multiLevelType w:val="hybridMultilevel"/>
+    <w:tmpl w:val="BA806E24"/>
+    <w:lvl w:ilvl="0" w:tplc="419A2D6A">
+      <w:numFmt w:val="bullet"/>
+      <w:lvlText w:val="-"/>
+      <w:lvlJc w:val="left"/>
+      <w:pPr>
+        <w:ind w:left="720" w:hanging="360"/>
+      </w:pPr>
+      <w:rPr>
+        <w:rFonts w:ascii="Calibri" w:eastAsiaTheme="minorHAnsi" w:hAnsi="Calibri" w:cs="Calibri" w:hint="default"/>
+      </w:rPr>
+    </w:lvl>
+    <w:lvl w:ilvl="1" w:tplc="0C0A0003" w:tentative="1">
+      <w:start w:val="1"/>
+      <w:numFmt w:val="bullet"/>
+      <w:lvlText w:val="o"/>
+      <w:lvlJc w:val="left"/>
+      <w:pPr>
+        <w:ind w:left="1440" w:hanging="360"/>
+      </w:pPr>
+      <w:rPr>
+        <w:rFonts w:ascii="Courier New" w:hAnsi="Courier New" w:cs="Courier New" w:hint="default"/>
+      </w:rPr>
+    </w:lvl>
+    <w:lvl w:ilvl="2" w:tplc="0C0A0005" w:tentative="1">
+      <w:start w:val="1"/>
+      <w:numFmt w:val="bullet"/>
+      <w:lvlText w:val=""/>
+      <w:lvlJc w:val="left"/>
+      <w:pPr>
+        <w:ind w:left="2160" w:hanging="360"/>
+      </w:pPr>
+      <w:rPr>
+        <w:rFonts w:ascii="Wingdings" w:hAnsi="Wingdings" w:hint="default"/>
+      </w:rPr>
+    </w:lvl>
+    <w:lvl w:ilvl="3" w:tplc="0C0A0001" w:tentative="1">
+      <w:start w:val="1"/>
+      <w:numFmt w:val="bullet"/>
+      <w:lvlText w:val=""/>
+      <w:lvlJc w:val="left"/>
+      <w:pPr>
+        <w:ind w:left="2880" w:hanging="360"/>
+      </w:pPr>
+      <w:rPr>
+        <w:rFonts w:ascii="Symbol" w:hAnsi="Symbol" w:hint="default"/>
+      </w:rPr>
+    </w:lvl>
+    <w:lvl w:ilvl="4" w:tplc="0C0A0003" w:tentative="1">
+      <w:start w:val="1"/>
+      <w:numFmt w:val="bullet"/>
+      <w:lvlText w:val="o"/>
+      <w:lvlJc w:val="left"/>
+      <w:pPr>
+        <w:ind w:left="3600" w:hanging="360"/>
+      </w:pPr>
+      <w:rPr>
+        <w:rFonts w:ascii="Courier New" w:hAnsi="Courier New" w:cs="Courier New" w:hint="default"/>
+      </w:rPr>
+    </w:lvl>
+    <w:lvl w:ilvl="5" w:tplc="0C0A0005" w:tentative="1">
+      <w:start w:val="1"/>
+      <w:numFmt w:val="bullet"/>
+      <w:lvlText w:val=""/>
+      <w:lvlJc w:val="left"/>
+      <w:pPr>
+        <w:ind w:left="4320" w:hanging="360"/>
+      </w:pPr>
+      <w:rPr>
+        <w:rFonts w:ascii="Wingdings" w:hAnsi="Wingdings" w:hint="default"/>
+      </w:rPr>
+    </w:lvl>
+    <w:lvl w:ilvl="6" w:tplc="0C0A0001" w:tentative="1">
+      <w:start w:val="1"/>
+      <w:numFmt w:val="bullet"/>
+      <w:lvlText w:val=""/>
+      <w:lvlJc w:val="left"/>
+      <w:pPr>
+        <w:ind w:left="5040" w:hanging="360"/>
+      </w:pPr>
+      <w:rPr>
+        <w:rFonts w:ascii="Symbol" w:hAnsi="Symbol" w:hint="default"/>
+      </w:rPr>
+    </w:lvl>
+    <w:lvl w:ilvl="7" w:tplc="0C0A0003" w:tentative="1">
+      <w:start w:val="1"/>
+      <w:numFmt w:val="bullet"/>
+      <w:lvlText w:val="o"/>
+      <w:lvlJc w:val="left"/>
+      <w:pPr>
+        <w:ind w:left="5760" w:hanging="360"/>
+      </w:pPr>
+      <w:rPr>
+        <w:rFonts w:ascii="Courier New" w:hAnsi="Courier New" w:cs="Courier New" w:hint="default"/>
+      </w:rPr>
+    </w:lvl>
+    <w:lvl w:ilvl="8" w:tplc="0C0A0005" w:tentative="1">
+      <w:start w:val="1"/>
+      <w:numFmt w:val="bullet"/>
+      <w:lvlText w:val=""/>
+      <w:lvlJc w:val="left"/>
+      <w:pPr>
+        <w:ind w:left="6480" w:hanging="360"/>
+      </w:pPr>
+      <w:rPr>
+        <w:rFonts w:ascii="Wingdings" w:hAnsi="Wingdings" w:hint="default"/>
+      </w:rPr>
+    </w:lvl>
+  </w:abstractNum>
+  <w:abstractNum w:abstractNumId="5" w15:restartNumberingAfterBreak="0">
+    <w:nsid w:val="7C0221AE"/>
+    <w:multiLevelType w:val="hybridMultilevel"/>
+    <w:tmpl w:val="CE3C54F2"/>
+    <w:lvl w:ilvl="0" w:tplc="35B0F7B8">
+      <w:numFmt w:val="bullet"/>
+      <w:lvlText w:val="-"/>
+      <w:lvlJc w:val="left"/>
+      <w:pPr>
+        <w:ind w:left="720" w:hanging="360"/>
+      </w:pPr>
+      <w:rPr>
+        <w:rFonts w:ascii="Calibri" w:eastAsiaTheme="minorHAnsi" w:hAnsi="Calibri" w:cs="Calibri" w:hint="default"/>
+      </w:rPr>
+    </w:lvl>
+    <w:lvl w:ilvl="1" w:tplc="0C0A0003">
+      <w:start w:val="1"/>
+      <w:numFmt w:val="bullet"/>
+      <w:lvlText w:val="o"/>
+      <w:lvlJc w:val="left"/>
+      <w:pPr>
+        <w:ind w:left="1440" w:hanging="360"/>
+      </w:pPr>
+      <w:rPr>
+        <w:rFonts w:ascii="Courier New" w:hAnsi="Courier New" w:cs="Courier New" w:hint="default"/>
+      </w:rPr>
+    </w:lvl>
+    <w:lvl w:ilvl="2" w:tplc="0C0A0005" w:tentative="1">
+      <w:start w:val="1"/>
+      <w:numFmt w:val="bullet"/>
+      <w:lvlText w:val=""/>
+      <w:lvlJc w:val="left"/>
+      <w:pPr>
+        <w:ind w:left="2160" w:hanging="360"/>
+      </w:pPr>
+      <w:rPr>
+        <w:rFonts w:ascii="Wingdings" w:hAnsi="Wingdings" w:hint="default"/>
+      </w:rPr>
+    </w:lvl>
+    <w:lvl w:ilvl="3" w:tplc="0C0A0001" w:tentative="1">
+      <w:start w:val="1"/>
+      <w:numFmt w:val="bullet"/>
+      <w:lvlText w:val=""/>
+      <w:lvlJc w:val="left"/>
+      <w:pPr>
+        <w:ind w:left="2880" w:hanging="360"/>
+      </w:pPr>
+      <w:rPr>
+        <w:rFonts w:ascii="Symbol" w:hAnsi="Symbol" w:hint="default"/>
+      </w:rPr>
+    </w:lvl>
+    <w:lvl w:ilvl="4" w:tplc="0C0A0003" w:tentative="1">
+      <w:start w:val="1"/>
+      <w:numFmt w:val="bullet"/>
+      <w:lvlText w:val="o"/>
+      <w:lvlJc w:val="left"/>
+      <w:pPr>
+        <w:ind w:left="3600" w:hanging="360"/>
+      </w:pPr>
+      <w:rPr>
+        <w:rFonts w:ascii="Courier New" w:hAnsi="Courier New" w:cs="Courier New" w:hint="default"/>
+      </w:rPr>
+    </w:lvl>
+    <w:lvl w:ilvl="5" w:tplc="0C0A0005" w:tentative="1">
+      <w:start w:val="1"/>
+      <w:numFmt w:val="bullet"/>
+      <w:lvlText w:val=""/>
+      <w:lvlJc w:val="left"/>
+      <w:pPr>
+        <w:ind w:left="4320" w:hanging="360"/>
+      </w:pPr>
+      <w:rPr>
+        <w:rFonts w:ascii="Wingdings" w:hAnsi="Wingdings" w:hint="default"/>
+      </w:rPr>
+    </w:lvl>
+    <w:lvl w:ilvl="6" w:tplc="0C0A0001" w:tentative="1">
+      <w:start w:val="1"/>
+      <w:numFmt w:val="bullet"/>
+      <w:lvlText w:val=""/>
+      <w:lvlJc w:val="left"/>
+      <w:pPr>
+        <w:ind w:left="5040" w:hanging="360"/>
+      </w:pPr>
+      <w:rPr>
+        <w:rFonts w:ascii="Symbol" w:hAnsi="Symbol" w:hint="default"/>
+      </w:rPr>
+    </w:lvl>
+    <w:lvl w:ilvl="7" w:tplc="0C0A0003" w:tentative="1">
+      <w:start w:val="1"/>
+      <w:numFmt w:val="bullet"/>
+      <w:lvlText w:val="o"/>
+      <w:lvlJc w:val="left"/>
+      <w:pPr>
+        <w:ind w:left="5760" w:hanging="360"/>
+      </w:pPr>
+      <w:rPr>
+        <w:rFonts w:ascii="Courier New" w:hAnsi="Courier New" w:cs="Courier New" w:hint="default"/>
+      </w:rPr>
+    </w:lvl>
+    <w:lvl w:ilvl="8" w:tplc="0C0A0005" w:tentative="1">
+      <w:start w:val="1"/>
+      <w:numFmt w:val="bullet"/>
+      <w:lvlText w:val=""/>
+      <w:lvlJc w:val="left"/>
+      <w:pPr>
+        <w:ind w:left="6480" w:hanging="360"/>
+      </w:pPr>
+      <w:rPr>
+        <w:rFonts w:ascii="Wingdings" w:hAnsi="Wingdings" w:hint="default"/>
+      </w:rPr>
+    </w:lvl>
+  </w:abstractNum>
   <w:num w:numId="1">
     <w:abstractNumId w:val="3"/>
   </w:num>
@@ -3167,6 +4617,12 @@
   </w:num>
   <w:num w:numId="4">
     <w:abstractNumId w:val="0"/>
+  </w:num>
+  <w:num w:numId="5">
+    <w:abstractNumId w:val="4"/>
+  </w:num>
+  <w:num w:numId="6">
+    <w:abstractNumId w:val="5"/>
   </w:num>
 </w:numbering>
 </file>
@@ -3569,7 +5025,7 @@
   <w:style w:type="paragraph" w:default="1" w:styleId="Normal">
     <w:name w:val="Normal"/>
     <w:qFormat/>
-    <w:rsid w:val="00EE2AE2"/>
+    <w:rsid w:val="00DB28A1"/>
   </w:style>
   <w:style w:type="paragraph" w:styleId="Ttulo1">
     <w:name w:val="heading 1"/>
@@ -3686,6 +5142,37 @@
     <w:pPr>
       <w:spacing w:after="0" w:line="240" w:lineRule="auto"/>
     </w:pPr>
+  </w:style>
+  <w:style w:type="character" w:styleId="Hipervnculovisitado">
+    <w:name w:val="FollowedHyperlink"/>
+    <w:basedOn w:val="Fuentedeprrafopredeter"/>
+    <w:uiPriority w:val="99"/>
+    <w:semiHidden/>
+    <w:unhideWhenUsed/>
+    <w:rsid w:val="00FC3310"/>
+    <w:rPr>
+      <w:color w:val="954F72" w:themeColor="followedHyperlink"/>
+      <w:u w:val="single"/>
+    </w:rPr>
+  </w:style>
+  <w:style w:type="table" w:styleId="Tablaconcuadrcula">
+    <w:name w:val="Table Grid"/>
+    <w:basedOn w:val="Tablanormal"/>
+    <w:uiPriority w:val="39"/>
+    <w:rsid w:val="0033030B"/>
+    <w:pPr>
+      <w:spacing w:after="0" w:line="240" w:lineRule="auto"/>
+    </w:pPr>
+    <w:tblPr>
+      <w:tblBorders>
+        <w:top w:val="single" w:sz="4" w:space="0" w:color="auto"/>
+        <w:left w:val="single" w:sz="4" w:space="0" w:color="auto"/>
+        <w:bottom w:val="single" w:sz="4" w:space="0" w:color="auto"/>
+        <w:right w:val="single" w:sz="4" w:space="0" w:color="auto"/>
+        <w:insideH w:val="single" w:sz="4" w:space="0" w:color="auto"/>
+        <w:insideV w:val="single" w:sz="4" w:space="0" w:color="auto"/>
+      </w:tblBorders>
+    </w:tblPr>
   </w:style>
 </w:styles>
 </file>

</xml_diff>